<commit_message>
- Correct minor mistakes.
</commit_message>
<xml_diff>
--- a/ smart-buy/Reports/Report 1 - Introduction.docx
+++ b/ smart-buy/Reports/Report 1 - Introduction.docx
@@ -293,6 +293,15 @@
               </w:rPr>
               <w:t>Group member</w:t>
             </w:r>
+            <w:r>
+              <w:rPr>
+                <w:rFonts w:ascii="Cambria" w:hAnsi="Cambria"/>
+                <w:b/>
+                <w:sz w:val="24"/>
+                <w:szCs w:val="24"/>
+              </w:rPr>
+              <w:t>s</w:t>
+            </w:r>
           </w:p>
         </w:tc>
         <w:tc>
@@ -315,18 +324,8 @@
                 <w:sz w:val="24"/>
                 <w:szCs w:val="24"/>
               </w:rPr>
-              <w:t xml:space="preserve">Doan Ho Anh </w:t>
-            </w:r>
-            <w:proofErr w:type="spellStart"/>
-            <w:r>
-              <w:rPr>
-                <w:rFonts w:ascii="Cambria" w:hAnsi="Cambria"/>
-                <w:sz w:val="24"/>
-                <w:szCs w:val="24"/>
-              </w:rPr>
-              <w:t>Triet</w:t>
-            </w:r>
-            <w:proofErr w:type="spellEnd"/>
+              <w:t>Doan Ho Anh Triet</w:t>
+            </w:r>
             <w:r>
               <w:rPr>
                 <w:rFonts w:ascii="Cambria" w:hAnsi="Cambria"/>
@@ -376,25 +375,7 @@
                 <w:sz w:val="24"/>
                 <w:szCs w:val="24"/>
               </w:rPr>
-              <w:t xml:space="preserve">nh </w:t>
-            </w:r>
-            <w:proofErr w:type="spellStart"/>
-            <w:r>
-              <w:rPr>
-                <w:rFonts w:ascii="Cambria" w:hAnsi="Cambria"/>
-                <w:sz w:val="24"/>
-                <w:szCs w:val="24"/>
-              </w:rPr>
-              <w:t>Thanh</w:t>
-            </w:r>
-            <w:proofErr w:type="spellEnd"/>
-            <w:r>
-              <w:rPr>
-                <w:rFonts w:ascii="Cambria" w:hAnsi="Cambria"/>
-                <w:sz w:val="24"/>
-                <w:szCs w:val="24"/>
-              </w:rPr>
-              <w:t xml:space="preserve"> Vi</w:t>
+              <w:t>nh Thanh Vi</w:t>
             </w:r>
             <w:r>
               <w:rPr>
@@ -528,25 +509,7 @@
                 <w:sz w:val="24"/>
                 <w:szCs w:val="24"/>
               </w:rPr>
-              <w:t xml:space="preserve">n </w:t>
-            </w:r>
-            <w:proofErr w:type="spellStart"/>
-            <w:r>
-              <w:rPr>
-                <w:rFonts w:ascii="Cambria" w:hAnsi="Cambria"/>
-                <w:sz w:val="24"/>
-                <w:szCs w:val="24"/>
-              </w:rPr>
-              <w:t>Trung</w:t>
-            </w:r>
-            <w:proofErr w:type="spellEnd"/>
-            <w:r>
-              <w:rPr>
-                <w:rFonts w:ascii="Cambria" w:hAnsi="Cambria"/>
-                <w:sz w:val="24"/>
-                <w:szCs w:val="24"/>
-              </w:rPr>
-              <w:t xml:space="preserve"> D</w:t>
+              <w:t>n Trung D</w:t>
             </w:r>
             <w:r>
               <w:rPr>
@@ -630,43 +593,7 @@
                 <w:sz w:val="24"/>
                 <w:szCs w:val="24"/>
               </w:rPr>
-              <w:t xml:space="preserve">Mr. </w:t>
-            </w:r>
-            <w:proofErr w:type="spellStart"/>
-            <w:r>
-              <w:rPr>
-                <w:rFonts w:ascii="Cambria" w:hAnsi="Cambria"/>
-                <w:sz w:val="24"/>
-                <w:szCs w:val="24"/>
-              </w:rPr>
-              <w:t>Kieu</w:t>
-            </w:r>
-            <w:proofErr w:type="spellEnd"/>
-            <w:r>
-              <w:rPr>
-                <w:rFonts w:ascii="Cambria" w:hAnsi="Cambria"/>
-                <w:sz w:val="24"/>
-                <w:szCs w:val="24"/>
-              </w:rPr>
-              <w:t xml:space="preserve"> </w:t>
-            </w:r>
-            <w:proofErr w:type="spellStart"/>
-            <w:r>
-              <w:rPr>
-                <w:rFonts w:ascii="Cambria" w:hAnsi="Cambria"/>
-                <w:sz w:val="24"/>
-                <w:szCs w:val="24"/>
-              </w:rPr>
-              <w:t>Trong</w:t>
-            </w:r>
-            <w:proofErr w:type="spellEnd"/>
-            <w:r>
-              <w:rPr>
-                <w:rFonts w:ascii="Cambria" w:hAnsi="Cambria"/>
-                <w:sz w:val="24"/>
-                <w:szCs w:val="24"/>
-              </w:rPr>
-              <w:t xml:space="preserve"> Khanh</w:t>
+              <w:t>Mr. Kieu Trong Khanh</w:t>
             </w:r>
           </w:p>
         </w:tc>
@@ -764,7 +691,6 @@
                 <w:szCs w:val="24"/>
               </w:rPr>
             </w:pPr>
-            <w:proofErr w:type="spellStart"/>
             <w:r>
               <w:rPr>
                 <w:rFonts w:ascii="Cambria" w:hAnsi="Cambria"/>
@@ -773,7 +699,6 @@
               </w:rPr>
               <w:t>SmartB</w:t>
             </w:r>
-            <w:proofErr w:type="spellEnd"/>
           </w:p>
         </w:tc>
       </w:tr>
@@ -908,7 +833,43 @@
         <w:rPr>
           <w:rFonts w:ascii="Cambria" w:hAnsi="Cambria"/>
         </w:rPr>
-        <w:t xml:space="preserve">We wish to thank various people for their contribution to this project: Our teachers for their advices and participant in the final review, our friend for the valuable technical support. </w:t>
+        <w:t>We wish to thank various people for their contribution to this project</w:t>
+      </w:r>
+      <w:r>
+        <w:rPr>
+          <w:rFonts w:ascii="Cambria" w:hAnsi="Cambria"/>
+        </w:rPr>
+        <w:t>: Our teachers for their advice and participation</w:t>
+      </w:r>
+      <w:r>
+        <w:rPr>
+          <w:rFonts w:ascii="Cambria" w:hAnsi="Cambria"/>
+        </w:rPr>
+        <w:t xml:space="preserve"> in the final review, our friend</w:t>
+      </w:r>
+      <w:r>
+        <w:rPr>
+          <w:rFonts w:ascii="Cambria" w:hAnsi="Cambria"/>
+        </w:rPr>
+        <w:t>s</w:t>
+      </w:r>
+      <w:r>
+        <w:rPr>
+          <w:rFonts w:ascii="Cambria" w:hAnsi="Cambria"/>
+        </w:rPr>
+        <w:t xml:space="preserve"> for the</w:t>
+      </w:r>
+      <w:r>
+        <w:rPr>
+          <w:rFonts w:ascii="Cambria" w:hAnsi="Cambria"/>
+        </w:rPr>
+        <w:t>ir</w:t>
+      </w:r>
+      <w:r>
+        <w:rPr>
+          <w:rFonts w:ascii="Cambria" w:hAnsi="Cambria"/>
+        </w:rPr>
+        <w:t xml:space="preserve"> valuable technical support. </w:t>
       </w:r>
     </w:p>
     <w:p>
@@ -930,7 +891,6 @@
         </w:rPr>
         <w:t xml:space="preserve"> </w:t>
       </w:r>
-      <w:proofErr w:type="spellStart"/>
       <w:r>
         <w:rPr>
           <w:rFonts w:ascii="Cambria" w:hAnsi="Cambria"/>
@@ -947,49 +907,28 @@
         <w:rPr>
           <w:rFonts w:ascii="Cambria" w:hAnsi="Cambria"/>
         </w:rPr>
-        <w:t>u</w:t>
-      </w:r>
-      <w:proofErr w:type="spellEnd"/>
+        <w:t>u Tr</w:t>
+      </w:r>
       <w:r>
         <w:rPr>
           <w:rFonts w:ascii="Cambria" w:hAnsi="Cambria"/>
         </w:rPr>
-        <w:t xml:space="preserve"> </w:t>
-      </w:r>
-      <w:proofErr w:type="spellStart"/>
+        <w:t>ong Kha</w:t>
+      </w:r>
       <w:r>
         <w:rPr>
           <w:rFonts w:ascii="Cambria" w:hAnsi="Cambria"/>
         </w:rPr>
-        <w:t>Tr</w:t>
+        <w:t>nh, our research supervisor for his professional guidance and the useful, constructive recommendations throughout the course of this project.</w:t>
       </w:r>
       <w:r>
         <w:rPr>
           <w:rFonts w:ascii="Cambria" w:hAnsi="Cambria"/>
         </w:rPr>
-        <w:t>ong</w:t>
-      </w:r>
-      <w:proofErr w:type="spellEnd"/>
-      <w:r>
-        <w:rPr>
-          <w:rFonts w:ascii="Cambria" w:hAnsi="Cambria"/>
-        </w:rPr>
-        <w:t xml:space="preserve"> Kha</w:t>
-      </w:r>
-      <w:r>
-        <w:rPr>
-          <w:rFonts w:ascii="Cambria" w:hAnsi="Cambria"/>
-        </w:rPr>
-        <w:t>nh, our research supervisor for his professional guidance and the useful, constructive recommendations throughout the course of this project.</w:t>
-      </w:r>
-      <w:r>
-        <w:rPr>
-          <w:rFonts w:ascii="Cambria" w:hAnsi="Cambria"/>
-        </w:rPr>
         <w:br w:type="page"/>
       </w:r>
     </w:p>
-    <w:bookmarkStart w:id="0" w:name="_Toc376902334" w:displacedByCustomXml="next"/>
+    <w:bookmarkStart w:id="0" w:name="_Toc376986982" w:displacedByCustomXml="next"/>
     <w:sdt>
       <w:sdtPr>
         <w:rPr>
@@ -1059,7 +998,7 @@
           <w:r>
             <w:fldChar w:fldCharType="separate"/>
           </w:r>
-          <w:hyperlink w:anchor="_Toc376902334" w:history="1">
+          <w:hyperlink w:anchor="_Toc376986982" w:history="1">
             <w:r>
               <w:rPr>
                 <w:rStyle w:val="Hyperlink"/>
@@ -1086,7 +1025,7 @@
                 <w:noProof/>
                 <w:webHidden/>
               </w:rPr>
-              <w:instrText xml:space="preserve"> PAGEREF _Toc376902334 \h </w:instrText>
+              <w:instrText xml:space="preserve"> PAGEREF _Toc376986982 \h </w:instrText>
             </w:r>
             <w:r>
               <w:rPr>
@@ -1129,7 +1068,7 @@
               <w:lang w:val="en-GB" w:eastAsia="ja-JP"/>
             </w:rPr>
           </w:pPr>
-          <w:hyperlink w:anchor="_Toc376902335" w:history="1">
+          <w:hyperlink w:anchor="_Toc376986983" w:history="1">
             <w:r>
               <w:rPr>
                 <w:rStyle w:val="Hyperlink"/>
@@ -1156,7 +1095,7 @@
                 <w:noProof/>
                 <w:webHidden/>
               </w:rPr>
-              <w:instrText xml:space="preserve"> PAGEREF _Toc376902335 \h </w:instrText>
+              <w:instrText xml:space="preserve"> PAGEREF _Toc376986983 \h </w:instrText>
             </w:r>
             <w:r>
               <w:rPr>
@@ -1199,7 +1138,7 @@
               <w:lang w:val="en-GB" w:eastAsia="ja-JP"/>
             </w:rPr>
           </w:pPr>
-          <w:hyperlink w:anchor="_Toc376902336" w:history="1">
+          <w:hyperlink w:anchor="_Toc376986984" w:history="1">
             <w:r>
               <w:rPr>
                 <w:rStyle w:val="Hyperlink"/>
@@ -1226,7 +1165,7 @@
                 <w:noProof/>
                 <w:webHidden/>
               </w:rPr>
-              <w:instrText xml:space="preserve"> PAGEREF _Toc376902336 \h </w:instrText>
+              <w:instrText xml:space="preserve"> PAGEREF _Toc376986984 \h </w:instrText>
             </w:r>
             <w:r>
               <w:rPr>
@@ -1270,7 +1209,7 @@
               <w:lang w:val="en-GB" w:eastAsia="ja-JP"/>
             </w:rPr>
           </w:pPr>
-          <w:hyperlink w:anchor="_Toc376902337" w:history="1">
+          <w:hyperlink w:anchor="_Toc376986985" w:history="1">
             <w:r>
               <w:rPr>
                 <w:rStyle w:val="Hyperlink"/>
@@ -1312,7 +1251,7 @@
                 <w:noProof/>
                 <w:webHidden/>
               </w:rPr>
-              <w:instrText xml:space="preserve"> PAGEREF _Toc376902337 \h </w:instrText>
+              <w:instrText xml:space="preserve"> PAGEREF _Toc376986985 \h </w:instrText>
             </w:r>
             <w:r>
               <w:rPr>
@@ -1356,7 +1295,7 @@
               <w:lang w:val="en-GB" w:eastAsia="ja-JP"/>
             </w:rPr>
           </w:pPr>
-          <w:hyperlink w:anchor="_Toc376902338" w:history="1">
+          <w:hyperlink w:anchor="_Toc376986986" w:history="1">
             <w:r>
               <w:rPr>
                 <w:rStyle w:val="Hyperlink"/>
@@ -1398,7 +1337,7 @@
                 <w:noProof/>
                 <w:webHidden/>
               </w:rPr>
-              <w:instrText xml:space="preserve"> PAGEREF _Toc376902338 \h </w:instrText>
+              <w:instrText xml:space="preserve"> PAGEREF _Toc376986986 \h </w:instrText>
             </w:r>
             <w:r>
               <w:rPr>
@@ -1442,7 +1381,7 @@
               <w:lang w:val="en-GB" w:eastAsia="ja-JP"/>
             </w:rPr>
           </w:pPr>
-          <w:hyperlink w:anchor="_Toc376902339" w:history="1">
+          <w:hyperlink w:anchor="_Toc376986987" w:history="1">
             <w:r>
               <w:rPr>
                 <w:rStyle w:val="Hyperlink"/>
@@ -1484,7 +1423,7 @@
                 <w:noProof/>
                 <w:webHidden/>
               </w:rPr>
-              <w:instrText xml:space="preserve"> PAGEREF _Toc376902339 \h </w:instrText>
+              <w:instrText xml:space="preserve"> PAGEREF _Toc376986987 \h </w:instrText>
             </w:r>
             <w:r>
               <w:rPr>
@@ -1528,7 +1467,7 @@
               <w:lang w:val="en-GB" w:eastAsia="ja-JP"/>
             </w:rPr>
           </w:pPr>
-          <w:hyperlink w:anchor="_Toc376902340" w:history="1">
+          <w:hyperlink w:anchor="_Toc376986988" w:history="1">
             <w:r>
               <w:rPr>
                 <w:rStyle w:val="Hyperlink"/>
@@ -1570,7 +1509,7 @@
                 <w:noProof/>
                 <w:webHidden/>
               </w:rPr>
-              <w:instrText xml:space="preserve"> PAGEREF _Toc376902340 \h </w:instrText>
+              <w:instrText xml:space="preserve"> PAGEREF _Toc376986988 \h </w:instrText>
             </w:r>
             <w:r>
               <w:rPr>
@@ -1614,7 +1553,7 @@
               <w:lang w:val="en-GB" w:eastAsia="ja-JP"/>
             </w:rPr>
           </w:pPr>
-          <w:hyperlink w:anchor="_Toc376902341" w:history="1">
+          <w:hyperlink w:anchor="_Toc376986989" w:history="1">
             <w:r>
               <w:rPr>
                 <w:rStyle w:val="Hyperlink"/>
@@ -1656,7 +1595,7 @@
                 <w:noProof/>
                 <w:webHidden/>
               </w:rPr>
-              <w:instrText xml:space="preserve"> PAGEREF _Toc376902341 \h </w:instrText>
+              <w:instrText xml:space="preserve"> PAGEREF _Toc376986989 \h </w:instrText>
             </w:r>
             <w:r>
               <w:rPr>
@@ -1700,7 +1639,7 @@
               <w:lang w:val="en-GB" w:eastAsia="ja-JP"/>
             </w:rPr>
           </w:pPr>
-          <w:hyperlink w:anchor="_Toc376902342" w:history="1">
+          <w:hyperlink w:anchor="_Toc376986990" w:history="1">
             <w:r>
               <w:rPr>
                 <w:rStyle w:val="Hyperlink"/>
@@ -1742,7 +1681,7 @@
                 <w:noProof/>
                 <w:webHidden/>
               </w:rPr>
-              <w:instrText xml:space="preserve"> PAGEREF _Toc376902342 \h </w:instrText>
+              <w:instrText xml:space="preserve"> PAGEREF _Toc376986990 \h </w:instrText>
             </w:r>
             <w:r>
               <w:rPr>
@@ -1786,7 +1725,7 @@
               <w:lang w:val="en-GB" w:eastAsia="ja-JP"/>
             </w:rPr>
           </w:pPr>
-          <w:hyperlink w:anchor="_Toc376902343" w:history="1">
+          <w:hyperlink w:anchor="_Toc376986991" w:history="1">
             <w:r>
               <w:rPr>
                 <w:rStyle w:val="Hyperlink"/>
@@ -1828,7 +1767,7 @@
                 <w:noProof/>
                 <w:webHidden/>
               </w:rPr>
-              <w:instrText xml:space="preserve"> PAGEREF _Toc376902343 \h </w:instrText>
+              <w:instrText xml:space="preserve"> PAGEREF _Toc376986991 \h </w:instrText>
             </w:r>
             <w:r>
               <w:rPr>
@@ -1872,7 +1811,7 @@
               <w:lang w:val="en-GB" w:eastAsia="ja-JP"/>
             </w:rPr>
           </w:pPr>
-          <w:hyperlink w:anchor="_Toc376902344" w:history="1">
+          <w:hyperlink w:anchor="_Toc376986992" w:history="1">
             <w:r>
               <w:rPr>
                 <w:rStyle w:val="Hyperlink"/>
@@ -1914,7 +1853,7 @@
                 <w:noProof/>
                 <w:webHidden/>
               </w:rPr>
-              <w:instrText xml:space="preserve"> PAGEREF _Toc376902344 \h </w:instrText>
+              <w:instrText xml:space="preserve"> PAGEREF _Toc376986992 \h </w:instrText>
             </w:r>
             <w:r>
               <w:rPr>
@@ -1958,7 +1897,7 @@
               <w:lang w:val="en-GB" w:eastAsia="ja-JP"/>
             </w:rPr>
           </w:pPr>
-          <w:hyperlink w:anchor="_Toc376902345" w:history="1">
+          <w:hyperlink w:anchor="_Toc376986993" w:history="1">
             <w:r>
               <w:rPr>
                 <w:rStyle w:val="Hyperlink"/>
@@ -2000,7 +1939,7 @@
                 <w:noProof/>
                 <w:webHidden/>
               </w:rPr>
-              <w:instrText xml:space="preserve"> PAGEREF _Toc376902345 \h </w:instrText>
+              <w:instrText xml:space="preserve"> PAGEREF _Toc376986993 \h </w:instrText>
             </w:r>
             <w:r>
               <w:rPr>
@@ -2044,7 +1983,7 @@
               <w:lang w:val="en-GB" w:eastAsia="ja-JP"/>
             </w:rPr>
           </w:pPr>
-          <w:hyperlink w:anchor="_Toc376902346" w:history="1">
+          <w:hyperlink w:anchor="_Toc376986994" w:history="1">
             <w:r>
               <w:rPr>
                 <w:rStyle w:val="Hyperlink"/>
@@ -2086,7 +2025,7 @@
                 <w:noProof/>
                 <w:webHidden/>
               </w:rPr>
-              <w:instrText xml:space="preserve"> PAGEREF _Toc376902346 \h </w:instrText>
+              <w:instrText xml:space="preserve"> PAGEREF _Toc376986994 \h </w:instrText>
             </w:r>
             <w:r>
               <w:rPr>
@@ -2130,7 +2069,7 @@
               <w:lang w:val="en-GB" w:eastAsia="ja-JP"/>
             </w:rPr>
           </w:pPr>
-          <w:hyperlink w:anchor="_Toc376902347" w:history="1">
+          <w:hyperlink w:anchor="_Toc376986995" w:history="1">
             <w:r>
               <w:rPr>
                 <w:rStyle w:val="Hyperlink"/>
@@ -2172,7 +2111,7 @@
                 <w:noProof/>
                 <w:webHidden/>
               </w:rPr>
-              <w:instrText xml:space="preserve"> PAGEREF _Toc376902347 \h </w:instrText>
+              <w:instrText xml:space="preserve"> PAGEREF _Toc376986995 \h </w:instrText>
             </w:r>
             <w:r>
               <w:rPr>
@@ -2216,7 +2155,7 @@
               <w:lang w:val="en-GB" w:eastAsia="ja-JP"/>
             </w:rPr>
           </w:pPr>
-          <w:hyperlink w:anchor="_Toc376902348" w:history="1">
+          <w:hyperlink w:anchor="_Toc376986996" w:history="1">
             <w:r>
               <w:rPr>
                 <w:rStyle w:val="Hyperlink"/>
@@ -2258,7 +2197,7 @@
                 <w:noProof/>
                 <w:webHidden/>
               </w:rPr>
-              <w:instrText xml:space="preserve"> PAGEREF _Toc376902348 \h </w:instrText>
+              <w:instrText xml:space="preserve"> PAGEREF _Toc376986996 \h </w:instrText>
             </w:r>
             <w:r>
               <w:rPr>
@@ -2302,7 +2241,7 @@
               <w:lang w:val="en-GB" w:eastAsia="ja-JP"/>
             </w:rPr>
           </w:pPr>
-          <w:hyperlink w:anchor="_Toc376902349" w:history="1">
+          <w:hyperlink w:anchor="_Toc376986997" w:history="1">
             <w:r>
               <w:rPr>
                 <w:rStyle w:val="Hyperlink"/>
@@ -2344,7 +2283,7 @@
                 <w:noProof/>
                 <w:webHidden/>
               </w:rPr>
-              <w:instrText xml:space="preserve"> PAGEREF _Toc376902349 \h </w:instrText>
+              <w:instrText xml:space="preserve"> PAGEREF _Toc376986997 \h </w:instrText>
             </w:r>
             <w:r>
               <w:rPr>
@@ -2399,20 +2338,16 @@
           <w:noProof/>
         </w:rPr>
       </w:pPr>
-      <w:bookmarkStart w:id="1" w:name="_Toc376902335"/>
+      <w:bookmarkStart w:id="1" w:name="_Toc376986983"/>
       <w:r>
         <w:rPr>
           <w:sz w:val="32"/>
         </w:rPr>
         <w:t>List of Tables</w:t>
       </w:r>
+      <w:bookmarkStart w:id="2" w:name="_GoBack"/>
       <w:bookmarkEnd w:id="1"/>
-      <w:r>
-        <w:rPr>
-          <w:sz w:val="32"/>
-        </w:rPr>
-        <w:t xml:space="preserve"> </w:t>
-      </w:r>
+      <w:bookmarkEnd w:id="2"/>
       <w:r>
         <w:rPr>
           <w:sz w:val="32"/>
@@ -2439,89 +2374,64 @@
           <w:tab w:val="right" w:leader="dot" w:pos="8780"/>
         </w:tabs>
         <w:rPr>
-          <w:rStyle w:val="Hyperlink"/>
-          <w:rFonts w:ascii="Cambria" w:hAnsi="Cambria"/>
-          <w:sz w:val="24"/>
-          <w:szCs w:val="24"/>
-        </w:rPr>
-      </w:pPr>
-      <w:hyperlink w:anchor="_Toc367122574" w:history="1">
+          <w:rFonts w:eastAsiaTheme="minorEastAsia"/>
+          <w:noProof/>
+          <w:lang w:val="en-GB" w:eastAsia="ja-JP"/>
+        </w:rPr>
+      </w:pPr>
+      <w:hyperlink w:anchor="_Toc376987007" w:history="1">
         <w:r>
           <w:rPr>
             <w:rStyle w:val="Hyperlink"/>
-            <w:rFonts w:ascii="Cambria" w:hAnsi="Cambria"/>
             <w:noProof/>
-            <w:sz w:val="24"/>
-            <w:szCs w:val="24"/>
           </w:rPr>
-          <w:t>Table 1: Roles and Responsibility</w:t>
+          <w:t>Table 1: Roles and Responsibilities</w:t>
         </w:r>
         <w:r>
           <w:rPr>
-            <w:rStyle w:val="Hyperlink"/>
-            <w:rFonts w:ascii="Cambria" w:hAnsi="Cambria"/>
+            <w:noProof/>
             <w:webHidden/>
-            <w:sz w:val="24"/>
-            <w:szCs w:val="24"/>
           </w:rPr>
           <w:tab/>
         </w:r>
         <w:r>
           <w:rPr>
-            <w:rStyle w:val="Hyperlink"/>
-            <w:rFonts w:ascii="Cambria" w:hAnsi="Cambria"/>
+            <w:noProof/>
             <w:webHidden/>
-            <w:sz w:val="24"/>
-            <w:szCs w:val="24"/>
           </w:rPr>
           <w:fldChar w:fldCharType="begin"/>
         </w:r>
         <w:r>
           <w:rPr>
-            <w:rStyle w:val="Hyperlink"/>
-            <w:rFonts w:ascii="Cambria" w:hAnsi="Cambria"/>
+            <w:noProof/>
             <w:webHidden/>
-            <w:sz w:val="24"/>
-            <w:szCs w:val="24"/>
           </w:rPr>
-          <w:instrText xml:space="preserve"> PAGEREF _Toc367122574 \h </w:instrText>
+          <w:instrText xml:space="preserve"> PAGEREF _Toc376987007 \h </w:instrText>
         </w:r>
         <w:r>
           <w:rPr>
-            <w:rStyle w:val="Hyperlink"/>
-            <w:rFonts w:ascii="Cambria" w:hAnsi="Cambria"/>
+            <w:noProof/>
             <w:webHidden/>
-            <w:sz w:val="24"/>
-            <w:szCs w:val="24"/>
           </w:rPr>
         </w:r>
         <w:r>
           <w:rPr>
-            <w:rStyle w:val="Hyperlink"/>
-            <w:rFonts w:ascii="Cambria" w:hAnsi="Cambria"/>
+            <w:noProof/>
             <w:webHidden/>
-            <w:sz w:val="24"/>
-            <w:szCs w:val="24"/>
           </w:rPr>
           <w:fldChar w:fldCharType="separate"/>
         </w:r>
         <w:r>
           <w:rPr>
-            <w:rStyle w:val="Hyperlink"/>
-            <w:rFonts w:ascii="Cambria" w:hAnsi="Cambria"/>
+            <w:noProof/>
             <w:webHidden/>
-            <w:sz w:val="24"/>
-            <w:szCs w:val="24"/>
           </w:rPr>
-          <w:t>9</w:t>
+          <w:t>6</w:t>
         </w:r>
         <w:r>
           <w:rPr>
-            <w:rStyle w:val="Hyperlink"/>
-            <w:rFonts w:ascii="Cambria" w:hAnsi="Cambria"/>
+            <w:noProof/>
             <w:webHidden/>
-            <w:sz w:val="24"/>
-            <w:szCs w:val="24"/>
           </w:rPr>
           <w:fldChar w:fldCharType="end"/>
         </w:r>
@@ -2557,8 +2467,8 @@
           <w:numId w:val="0"/>
         </w:numPr>
       </w:pPr>
-      <w:bookmarkStart w:id="2" w:name="_Toc366559295"/>
-      <w:bookmarkStart w:id="3" w:name="_Toc376902336"/>
+      <w:bookmarkStart w:id="3" w:name="_Toc366559295"/>
+      <w:bookmarkStart w:id="4" w:name="_Toc376986984"/>
       <w:r>
         <w:lastRenderedPageBreak/>
         <w:t>Report No. 1</w:t>
@@ -2569,21 +2479,21 @@
       <w:r>
         <w:t>Introduction</w:t>
       </w:r>
-      <w:bookmarkEnd w:id="2"/>
       <w:bookmarkEnd w:id="3"/>
+      <w:bookmarkEnd w:id="4"/>
     </w:p>
     <w:p>
       <w:pPr>
         <w:pStyle w:val="Heading2"/>
         <w:jc w:val="both"/>
       </w:pPr>
-      <w:bookmarkStart w:id="4" w:name="_Toc366559296"/>
-      <w:bookmarkStart w:id="5" w:name="_Toc376902337"/>
+      <w:bookmarkStart w:id="5" w:name="_Toc366559296"/>
+      <w:bookmarkStart w:id="6" w:name="_Toc376986985"/>
       <w:r>
         <w:t>Project Information</w:t>
       </w:r>
-      <w:bookmarkEnd w:id="4"/>
       <w:bookmarkEnd w:id="5"/>
+      <w:bookmarkEnd w:id="6"/>
     </w:p>
     <w:p>
       <w:pPr>
@@ -2655,7 +2565,6 @@
         </w:rPr>
         <w:t xml:space="preserve">Project Code: </w:t>
       </w:r>
-      <w:proofErr w:type="spellStart"/>
       <w:r>
         <w:rPr>
           <w:b/>
@@ -2664,7 +2573,6 @@
         </w:rPr>
         <w:t>SmartB</w:t>
       </w:r>
-      <w:proofErr w:type="spellEnd"/>
     </w:p>
     <w:p>
       <w:pPr>
@@ -2770,13 +2678,13 @@
         <w:pStyle w:val="Heading2"/>
         <w:jc w:val="both"/>
       </w:pPr>
-      <w:bookmarkStart w:id="6" w:name="_Toc366559297"/>
-      <w:bookmarkStart w:id="7" w:name="_Toc376902338"/>
+      <w:bookmarkStart w:id="7" w:name="_Toc366559297"/>
+      <w:bookmarkStart w:id="8" w:name="_Toc376986986"/>
       <w:r>
         <w:t>Introduction</w:t>
       </w:r>
-      <w:bookmarkEnd w:id="6"/>
       <w:bookmarkEnd w:id="7"/>
+      <w:bookmarkEnd w:id="8"/>
     </w:p>
     <w:p>
       <w:pPr>
@@ -2788,7 +2696,25 @@
         <w:t>P</w:t>
       </w:r>
       <w:r>
-        <w:t>eople go shopping every day. They buy clothes, books, stationeries, etc… and the most important thing is food.</w:t>
+        <w:t>eople go shopping every day. They buy clothes, bo</w:t>
+      </w:r>
+      <w:r>
+        <w:t xml:space="preserve">oks, stationeries, etc… and </w:t>
+      </w:r>
+      <w:r>
+        <w:t>most important</w:t>
+      </w:r>
+      <w:r>
+        <w:t>ly</w:t>
+      </w:r>
+      <w:r>
+        <w:t xml:space="preserve"> </w:t>
+      </w:r>
+      <w:r>
+        <w:t>-</w:t>
+      </w:r>
+      <w:r>
+        <w:t xml:space="preserve"> food.</w:t>
       </w:r>
       <w:r>
         <w:t xml:space="preserve"> They often buy them at their familiar markets, or the nearest one. Today,</w:t>
@@ -2806,22 +2732,52 @@
         <w:t>ing</w:t>
       </w:r>
       <w:r>
-        <w:t xml:space="preserve"> of using smart phone, we should find a smarter way to do our daily jobs.</w:t>
-      </w:r>
-      <w:r>
-        <w:t xml:space="preserve"> Our system will help users to find the price of the product in the market, keep track of the price</w:t>
-      </w:r>
-      <w:r>
-        <w:t xml:space="preserve"> </w:t>
-      </w:r>
-      <w:r>
-        <w:t>fluctuation</w:t>
+        <w:t xml:space="preserve"> use</w:t>
+      </w:r>
+      <w:r>
+        <w:t xml:space="preserve"> of smart phone</w:t>
+      </w:r>
+      <w:r>
+        <w:t>s</w:t>
+      </w:r>
+      <w:r>
+        <w:t>, we should find a smarter way to do our daily jobs</w:t>
+      </w:r>
+      <w:r>
+        <w:t>, such as shopping</w:t>
+      </w:r>
+      <w:r>
+        <w:t>.</w:t>
+      </w:r>
+      <w:r>
+        <w:t xml:space="preserve"> Our system will</w:t>
+      </w:r>
+      <w:r>
+        <w:t>, therefore,</w:t>
+      </w:r>
+      <w:r>
+        <w:t xml:space="preserve"> help users to find the price of </w:t>
+      </w:r>
+      <w:r>
+        <w:t>a</w:t>
+      </w:r>
+      <w:r>
+        <w:t xml:space="preserve"> product in the market, keep track of the price</w:t>
+      </w:r>
+      <w:r>
+        <w:t xml:space="preserve"> fluctuation</w:t>
       </w:r>
       <w:r>
         <w:t>, suggest the bes</w:t>
       </w:r>
       <w:r>
-        <w:t>t way to buy a list of product, etc…</w:t>
+        <w:t>t way to buy a list of product</w:t>
+      </w:r>
+      <w:r>
+        <w:t>s</w:t>
+      </w:r>
+      <w:r>
+        <w:t>, etc…</w:t>
       </w:r>
     </w:p>
     <w:p>
@@ -2829,19 +2785,19 @@
         <w:pStyle w:val="Heading2"/>
         <w:jc w:val="both"/>
       </w:pPr>
-      <w:bookmarkStart w:id="8" w:name="_Toc366559298"/>
-      <w:bookmarkStart w:id="9" w:name="_Toc376902339"/>
+      <w:bookmarkStart w:id="9" w:name="_Toc366559298"/>
+      <w:bookmarkStart w:id="10" w:name="_Toc376986987"/>
       <w:r>
         <w:t xml:space="preserve">Current </w:t>
       </w:r>
-      <w:bookmarkEnd w:id="8"/>
+      <w:bookmarkEnd w:id="9"/>
       <w:r>
         <w:t xml:space="preserve">Buying </w:t>
       </w:r>
       <w:r>
         <w:t>Habits</w:t>
       </w:r>
-      <w:bookmarkEnd w:id="9"/>
+      <w:bookmarkEnd w:id="10"/>
     </w:p>
     <w:p>
       <w:pPr>
@@ -2874,8 +2830,6 @@
         </w:rPr>
         <w:t>:</w:t>
       </w:r>
-      <w:bookmarkStart w:id="10" w:name="_GoBack"/>
-      <w:bookmarkEnd w:id="10"/>
     </w:p>
     <w:p>
       <w:pPr>
@@ -2924,7 +2878,35 @@
           <w:bCs/>
           <w:szCs w:val="32"/>
         </w:rPr>
-        <w:t>They are familiar with them, so they don’t want to go to somewhere else.</w:t>
+        <w:t>They are f</w:t>
+      </w:r>
+      <w:r>
+        <w:rPr>
+          <w:bCs/>
+          <w:szCs w:val="32"/>
+        </w:rPr>
+        <w:t>amiliar with them, so they do not</w:t>
+      </w:r>
+      <w:r>
+        <w:rPr>
+          <w:bCs/>
+          <w:szCs w:val="32"/>
+        </w:rPr>
+        <w:t xml:space="preserve"> want to </w:t>
+      </w:r>
+      <w:r>
+        <w:rPr>
+          <w:bCs/>
+          <w:szCs w:val="32"/>
+        </w:rPr>
+        <w:t>try</w:t>
+      </w:r>
+      <w:r>
+        <w:rPr>
+          <w:bCs/>
+          <w:szCs w:val="32"/>
+        </w:rPr>
+        <w:t xml:space="preserve"> somewhere else.</w:t>
       </w:r>
     </w:p>
     <w:p>
@@ -2967,21 +2949,63 @@
           <w:bCs/>
           <w:szCs w:val="32"/>
         </w:rPr>
-        <w:t xml:space="preserve">eople in this type </w:t>
+        <w:t xml:space="preserve">eople </w:t>
       </w:r>
       <w:r>
         <w:rPr>
           <w:bCs/>
           <w:szCs w:val="32"/>
         </w:rPr>
-        <w:t>like buy things at</w:t>
+        <w:t>of</w:t>
       </w:r>
       <w:r>
         <w:rPr>
           <w:bCs/>
           <w:szCs w:val="32"/>
         </w:rPr>
-        <w:t xml:space="preserve"> the nearest place</w:t>
+        <w:t xml:space="preserve"> this type </w:t>
+      </w:r>
+      <w:r>
+        <w:rPr>
+          <w:bCs/>
+          <w:szCs w:val="32"/>
+        </w:rPr>
+        <w:t>like buy</w:t>
+      </w:r>
+      <w:r>
+        <w:rPr>
+          <w:bCs/>
+          <w:szCs w:val="32"/>
+        </w:rPr>
+        <w:t>ing</w:t>
+      </w:r>
+      <w:r>
+        <w:rPr>
+          <w:bCs/>
+          <w:szCs w:val="32"/>
+        </w:rPr>
+        <w:t xml:space="preserve"> things at</w:t>
+      </w:r>
+      <w:r>
+        <w:rPr>
+          <w:bCs/>
+          <w:szCs w:val="32"/>
+        </w:rPr>
+        <w:t xml:space="preserve"> the</w:t>
+      </w:r>
+      <w:r>
+        <w:rPr>
+          <w:bCs/>
+          <w:szCs w:val="32"/>
+        </w:rPr>
+        <w:t>ir</w:t>
+      </w:r>
+      <w:r>
+        <w:rPr>
+          <w:bCs/>
+          <w:szCs w:val="32"/>
+        </w:rPr>
+        <w:t xml:space="preserve"> nearest place</w:t>
       </w:r>
       <w:r>
         <w:rPr>
@@ -3035,14 +3059,49 @@
           <w:bCs/>
           <w:szCs w:val="32"/>
         </w:rPr>
-        <w:t xml:space="preserve"> The last one, people with this habit often go to any markets to buy things they need.</w:t>
+        <w:t xml:space="preserve"> The last one category -</w:t>
       </w:r>
       <w:r>
         <w:rPr>
           <w:bCs/>
           <w:szCs w:val="32"/>
         </w:rPr>
-        <w:t xml:space="preserve"> The travel distance or the price is not the matter to them.</w:t>
+        <w:t xml:space="preserve"> people with this habit often go to any markets to buy things they need.</w:t>
+      </w:r>
+      <w:r>
+        <w:rPr>
+          <w:bCs/>
+          <w:szCs w:val="32"/>
+        </w:rPr>
+        <w:t xml:space="preserve"> </w:t>
+      </w:r>
+      <w:r>
+        <w:rPr>
+          <w:bCs/>
+          <w:szCs w:val="32"/>
+        </w:rPr>
+        <w:t>Neither</w:t>
+      </w:r>
+      <w:r>
+        <w:rPr>
+          <w:bCs/>
+          <w:szCs w:val="32"/>
+        </w:rPr>
+        <w:t xml:space="preserve"> travel distance </w:t>
+      </w:r>
+      <w:r>
+        <w:rPr>
+          <w:bCs/>
+          <w:szCs w:val="32"/>
+        </w:rPr>
+        <w:t>n</w:t>
+      </w:r>
+      <w:r>
+        <w:rPr>
+          <w:bCs/>
+          <w:szCs w:val="32"/>
+        </w:rPr>
+        <w:t>or price is the matter to them.</w:t>
       </w:r>
     </w:p>
     <w:p>
@@ -3050,7 +3109,7 @@
         <w:pStyle w:val="Heading2"/>
         <w:jc w:val="both"/>
       </w:pPr>
-      <w:bookmarkStart w:id="13" w:name="_Toc376902340"/>
+      <w:bookmarkStart w:id="13" w:name="_Toc376986988"/>
       <w:r>
         <w:t>Problem Definition</w:t>
       </w:r>
@@ -3428,7 +3487,7 @@
         <w:pStyle w:val="Heading2"/>
         <w:jc w:val="both"/>
       </w:pPr>
-      <w:bookmarkStart w:id="14" w:name="_Toc376902341"/>
+      <w:bookmarkStart w:id="14" w:name="_Toc376986989"/>
       <w:r>
         <w:t>Proposed Solution</w:t>
       </w:r>
@@ -3449,14 +3508,112 @@
           <w:bCs/>
           <w:szCs w:val="28"/>
         </w:rPr>
-        <w:t xml:space="preserve">The system is intended to be used by every people who have smart phone or laptop, and Internet connection. </w:t>
-      </w:r>
-      <w:r>
-        <w:rPr>
-          <w:bCs/>
-          <w:szCs w:val="28"/>
-        </w:rPr>
-        <w:t>The system will have following functions:</w:t>
+        <w:t xml:space="preserve">The system is intended </w:t>
+      </w:r>
+      <w:r>
+        <w:rPr>
+          <w:bCs/>
+          <w:szCs w:val="28"/>
+        </w:rPr>
+        <w:t>for use</w:t>
+      </w:r>
+      <w:r>
+        <w:rPr>
+          <w:bCs/>
+          <w:szCs w:val="28"/>
+        </w:rPr>
+        <w:t xml:space="preserve"> by </w:t>
+      </w:r>
+      <w:r>
+        <w:rPr>
+          <w:bCs/>
+          <w:szCs w:val="28"/>
+        </w:rPr>
+        <w:t>those</w:t>
+      </w:r>
+      <w:r>
+        <w:rPr>
+          <w:bCs/>
+          <w:szCs w:val="28"/>
+        </w:rPr>
+        <w:t xml:space="preserve"> </w:t>
+      </w:r>
+      <w:r>
+        <w:rPr>
+          <w:bCs/>
+          <w:szCs w:val="28"/>
+        </w:rPr>
+        <w:t>with a</w:t>
+      </w:r>
+      <w:r>
+        <w:rPr>
+          <w:bCs/>
+          <w:szCs w:val="28"/>
+        </w:rPr>
+        <w:t xml:space="preserve"> smart phone or </w:t>
+      </w:r>
+      <w:r>
+        <w:rPr>
+          <w:bCs/>
+          <w:szCs w:val="28"/>
+        </w:rPr>
+        <w:t xml:space="preserve">a </w:t>
+      </w:r>
+      <w:r>
+        <w:rPr>
+          <w:bCs/>
+          <w:szCs w:val="28"/>
+        </w:rPr>
+        <w:t>laptop</w:t>
+      </w:r>
+      <w:r>
+        <w:rPr>
+          <w:bCs/>
+          <w:szCs w:val="28"/>
+        </w:rPr>
+        <w:t>/computer</w:t>
+      </w:r>
+      <w:r>
+        <w:rPr>
+          <w:bCs/>
+          <w:szCs w:val="28"/>
+        </w:rPr>
+        <w:t xml:space="preserve"> </w:t>
+      </w:r>
+      <w:r>
+        <w:rPr>
+          <w:bCs/>
+          <w:szCs w:val="28"/>
+        </w:rPr>
+        <w:t>with</w:t>
+      </w:r>
+      <w:r>
+        <w:rPr>
+          <w:bCs/>
+          <w:szCs w:val="28"/>
+        </w:rPr>
+        <w:t xml:space="preserve"> Internet connection. </w:t>
+      </w:r>
+      <w:r>
+        <w:rPr>
+          <w:bCs/>
+          <w:szCs w:val="28"/>
+        </w:rPr>
+        <w:t>The system will have</w:t>
+      </w:r>
+      <w:r>
+        <w:rPr>
+          <w:bCs/>
+          <w:szCs w:val="28"/>
+        </w:rPr>
+        <w:t xml:space="preserve"> the</w:t>
+      </w:r>
+      <w:r>
+        <w:rPr>
+          <w:bCs/>
+          <w:szCs w:val="28"/>
+        </w:rPr>
+        <w:t xml:space="preserve"> following functions:</w:t>
       </w:r>
     </w:p>
     <w:p>
@@ -3471,7 +3628,7 @@
         </w:rPr>
         <w:t xml:space="preserve"> </w:t>
       </w:r>
-      <w:bookmarkStart w:id="15" w:name="_Toc376902342"/>
+      <w:bookmarkStart w:id="15" w:name="_Toc376986990"/>
       <w:r>
         <w:rPr>
           <w:rStyle w:val="Heading3Char"/>
@@ -3565,7 +3722,35 @@
           <w:bCs/>
           <w:szCs w:val="28"/>
         </w:rPr>
-        <w:t>can parse, suggest, and recommend product price in days or requests.</w:t>
+        <w:t>can parse, suggest,</w:t>
+      </w:r>
+      <w:r>
+        <w:rPr>
+          <w:bCs/>
+          <w:szCs w:val="28"/>
+        </w:rPr>
+        <w:t xml:space="preserve"> and recommend product price daily</w:t>
+      </w:r>
+      <w:r>
+        <w:rPr>
+          <w:bCs/>
+          <w:szCs w:val="28"/>
+        </w:rPr>
+        <w:t xml:space="preserve"> or </w:t>
+      </w:r>
+      <w:r>
+        <w:rPr>
+          <w:bCs/>
+          <w:szCs w:val="28"/>
+        </w:rPr>
+        <w:t xml:space="preserve">on </w:t>
+      </w:r>
+      <w:r>
+        <w:rPr>
+          <w:bCs/>
+          <w:szCs w:val="28"/>
+        </w:rPr>
+        <w:t>requests.</w:t>
       </w:r>
     </w:p>
     <w:p>
@@ -3594,7 +3779,42 @@
           <w:bCs/>
           <w:szCs w:val="28"/>
         </w:rPr>
-        <w:t>taff</w:t>
+        <w:t>taff can create and update new us</w:t>
+      </w:r>
+      <w:r>
+        <w:rPr>
+          <w:bCs/>
+          <w:szCs w:val="28"/>
+        </w:rPr>
+        <w:t>ers, manual</w:t>
+      </w:r>
+      <w:r>
+        <w:rPr>
+          <w:bCs/>
+          <w:szCs w:val="28"/>
+        </w:rPr>
+        <w:t>ly</w:t>
+      </w:r>
+      <w:r>
+        <w:rPr>
+          <w:bCs/>
+          <w:szCs w:val="28"/>
+        </w:rPr>
+        <w:t xml:space="preserve"> input product price, and </w:t>
+      </w:r>
+      <w:r>
+        <w:rPr>
+          <w:bCs/>
+          <w:szCs w:val="28"/>
+        </w:rPr>
+        <w:t>compile</w:t>
+      </w:r>
+      <w:r>
+        <w:rPr>
+          <w:bCs/>
+          <w:szCs w:val="28"/>
+        </w:rPr>
+        <w:t xml:space="preserve"> statistic</w:t>
       </w:r>
       <w:r>
         <w:rPr>
@@ -3608,14 +3828,7 @@
           <w:bCs/>
           <w:szCs w:val="28"/>
         </w:rPr>
-        <w:t xml:space="preserve"> can create and update new us</w:t>
-      </w:r>
-      <w:r>
-        <w:rPr>
-          <w:bCs/>
-          <w:szCs w:val="28"/>
-        </w:rPr>
-        <w:t>ers, manual input product price, and make statistic.</w:t>
+        <w:t>.</w:t>
       </w:r>
     </w:p>
     <w:p>
@@ -3649,7 +3862,7 @@
       <w:r>
         <w:t xml:space="preserve"> </w:t>
       </w:r>
-      <w:bookmarkStart w:id="16" w:name="_Toc376902343"/>
+      <w:bookmarkStart w:id="16" w:name="_Toc376986991"/>
       <w:r>
         <w:t>Advantage</w:t>
       </w:r>
@@ -3769,7 +3982,39 @@
           <w:color w:val="auto"/>
           <w:szCs w:val="28"/>
         </w:rPr>
-        <w:t>rovide latest price to users, help users buy things with the lowest price and shortest travel distance.</w:t>
+        <w:t xml:space="preserve">rovide latest price to users, help users buy things </w:t>
+      </w:r>
+      <w:r>
+        <w:rPr>
+          <w:bCs/>
+          <w:color w:val="auto"/>
+          <w:szCs w:val="28"/>
+        </w:rPr>
+        <w:t>at</w:t>
+      </w:r>
+      <w:r>
+        <w:rPr>
+          <w:bCs/>
+          <w:color w:val="auto"/>
+          <w:szCs w:val="28"/>
+        </w:rPr>
+        <w:t xml:space="preserve"> the lowest price and</w:t>
+      </w:r>
+      <w:r>
+        <w:rPr>
+          <w:bCs/>
+          <w:color w:val="auto"/>
+          <w:szCs w:val="28"/>
+        </w:rPr>
+        <w:t xml:space="preserve"> within</w:t>
+      </w:r>
+      <w:r>
+        <w:rPr>
+          <w:bCs/>
+          <w:color w:val="auto"/>
+          <w:szCs w:val="28"/>
+        </w:rPr>
+        <w:t xml:space="preserve"> shortest travel distance.</w:t>
       </w:r>
     </w:p>
     <w:p>
@@ -3825,7 +4070,7 @@
           <w:color w:val="auto"/>
           <w:szCs w:val="28"/>
         </w:rPr>
-        <w:t xml:space="preserve"> must have smart phones or laptops to use this system.</w:t>
+        <w:t xml:space="preserve"> must have</w:t>
       </w:r>
       <w:r>
         <w:rPr>
@@ -3833,7 +4078,39 @@
           <w:color w:val="auto"/>
           <w:szCs w:val="28"/>
         </w:rPr>
-        <w:t xml:space="preserve"> Internet connection is required to have the latest information.</w:t>
+        <w:t xml:space="preserve"> a smart phone or a laptop/computer</w:t>
+      </w:r>
+      <w:r>
+        <w:rPr>
+          <w:bCs/>
+          <w:color w:val="auto"/>
+          <w:szCs w:val="28"/>
+        </w:rPr>
+        <w:t xml:space="preserve"> to use this system.</w:t>
+      </w:r>
+      <w:r>
+        <w:rPr>
+          <w:bCs/>
+          <w:color w:val="auto"/>
+          <w:szCs w:val="28"/>
+        </w:rPr>
+        <w:t xml:space="preserve"> Internet connection is required to </w:t>
+      </w:r>
+      <w:r>
+        <w:rPr>
+          <w:bCs/>
+          <w:color w:val="auto"/>
+          <w:szCs w:val="28"/>
+        </w:rPr>
+        <w:t>obtain</w:t>
+      </w:r>
+      <w:r>
+        <w:rPr>
+          <w:bCs/>
+          <w:color w:val="auto"/>
+          <w:szCs w:val="28"/>
+        </w:rPr>
+        <w:t xml:space="preserve"> the latest information.</w:t>
       </w:r>
     </w:p>
     <w:p>
@@ -3841,7 +4118,7 @@
         <w:pStyle w:val="Heading2"/>
         <w:jc w:val="both"/>
       </w:pPr>
-      <w:bookmarkStart w:id="17" w:name="_Toc376902344"/>
+      <w:bookmarkStart w:id="17" w:name="_Toc376986992"/>
       <w:r>
         <w:t>Functional Requirement</w:t>
       </w:r>
@@ -3890,7 +4167,7 @@
       <w:r>
         <w:t xml:space="preserve"> </w:t>
       </w:r>
-      <w:bookmarkStart w:id="18" w:name="_Toc376902345"/>
+      <w:bookmarkStart w:id="18" w:name="_Toc376986993"/>
       <w:r>
         <w:t>Data</w:t>
       </w:r>
@@ -3919,7 +4196,21 @@
           <w:bCs/>
           <w:szCs w:val="28"/>
         </w:rPr>
-        <w:t>System will parse data from many websites automatically at specific time.</w:t>
+        <w:t>System will parse data from many websites automatically at specific time</w:t>
+      </w:r>
+      <w:r>
+        <w:rPr>
+          <w:bCs/>
+          <w:szCs w:val="28"/>
+        </w:rPr>
+        <w:t>s</w:t>
+      </w:r>
+      <w:r>
+        <w:rPr>
+          <w:bCs/>
+          <w:szCs w:val="28"/>
+        </w:rPr>
+        <w:t>.</w:t>
       </w:r>
     </w:p>
     <w:p>
@@ -3949,13 +4240,6 @@
           <w:bCs/>
           <w:szCs w:val="28"/>
         </w:rPr>
-        <w:t>s</w:t>
-      </w:r>
-      <w:r>
-        <w:rPr>
-          <w:bCs/>
-          <w:szCs w:val="28"/>
-        </w:rPr>
         <w:t xml:space="preserve"> can force the system to parse data any time.</w:t>
       </w:r>
     </w:p>
@@ -3979,7 +4263,7 @@
           <w:bCs/>
           <w:szCs w:val="28"/>
         </w:rPr>
-        <w:t>Staff</w:t>
+        <w:t>Staff can input data manually or by importing excel file</w:t>
       </w:r>
       <w:r>
         <w:rPr>
@@ -3993,7 +4277,7 @@
           <w:bCs/>
           <w:szCs w:val="28"/>
         </w:rPr>
-        <w:t xml:space="preserve"> can input data manually or by importing excel file.</w:t>
+        <w:t>.</w:t>
       </w:r>
     </w:p>
     <w:p>
@@ -4016,7 +4300,28 @@
           <w:bCs/>
           <w:szCs w:val="28"/>
         </w:rPr>
-        <w:t>Staffs can make statistics.</w:t>
+        <w:t>Staff</w:t>
+      </w:r>
+      <w:r>
+        <w:rPr>
+          <w:bCs/>
+          <w:szCs w:val="28"/>
+        </w:rPr>
+        <w:t xml:space="preserve"> can </w:t>
+      </w:r>
+      <w:r>
+        <w:rPr>
+          <w:bCs/>
+          <w:szCs w:val="28"/>
+        </w:rPr>
+        <w:t>compile</w:t>
+      </w:r>
+      <w:r>
+        <w:rPr>
+          <w:bCs/>
+          <w:szCs w:val="28"/>
+        </w:rPr>
+        <w:t xml:space="preserve"> statistics.</w:t>
       </w:r>
     </w:p>
     <w:p>
@@ -4053,7 +4358,21 @@
           <w:bCs/>
           <w:szCs w:val="28"/>
         </w:rPr>
-        <w:t xml:space="preserve"> can update product price for today.</w:t>
+        <w:t xml:space="preserve"> can update product price </w:t>
+      </w:r>
+      <w:r>
+        <w:rPr>
+          <w:bCs/>
+          <w:szCs w:val="28"/>
+        </w:rPr>
+        <w:t>daily</w:t>
+      </w:r>
+      <w:r>
+        <w:rPr>
+          <w:bCs/>
+          <w:szCs w:val="28"/>
+        </w:rPr>
+        <w:t>.</w:t>
       </w:r>
     </w:p>
     <w:p>
@@ -4064,7 +4383,7 @@
       <w:r>
         <w:t xml:space="preserve"> </w:t>
       </w:r>
-      <w:bookmarkStart w:id="19" w:name="_Toc376902346"/>
+      <w:bookmarkStart w:id="19" w:name="_Toc376986994"/>
       <w:r>
         <w:t>Suggestion</w:t>
       </w:r>
@@ -4090,7 +4409,35 @@
           <w:bCs/>
           <w:szCs w:val="28"/>
         </w:rPr>
-        <w:t>System can suggest the best way to buy products to the user.</w:t>
+        <w:t>System can suggest the best way to buy</w:t>
+      </w:r>
+      <w:r>
+        <w:rPr>
+          <w:bCs/>
+          <w:szCs w:val="28"/>
+        </w:rPr>
+        <w:t xml:space="preserve"> a</w:t>
+      </w:r>
+      <w:r>
+        <w:rPr>
+          <w:bCs/>
+          <w:szCs w:val="28"/>
+        </w:rPr>
+        <w:t xml:space="preserve"> product</w:t>
+      </w:r>
+      <w:r>
+        <w:rPr>
+          <w:bCs/>
+          <w:szCs w:val="28"/>
+        </w:rPr>
+        <w:t xml:space="preserve"> or a list of products</w:t>
+      </w:r>
+      <w:r>
+        <w:rPr>
+          <w:bCs/>
+          <w:szCs w:val="28"/>
+        </w:rPr>
+        <w:t xml:space="preserve"> to the user.</w:t>
       </w:r>
     </w:p>
     <w:p>
@@ -4101,7 +4448,7 @@
       <w:r>
         <w:t xml:space="preserve"> </w:t>
       </w:r>
-      <w:bookmarkStart w:id="20" w:name="_Toc376902347"/>
+      <w:bookmarkStart w:id="20" w:name="_Toc376986995"/>
       <w:r>
         <w:t>User</w:t>
       </w:r>
@@ -4144,13 +4491,6 @@
           <w:bCs/>
           <w:szCs w:val="28"/>
         </w:rPr>
-        <w:t>s</w:t>
-      </w:r>
-      <w:r>
-        <w:rPr>
-          <w:bCs/>
-          <w:szCs w:val="28"/>
-        </w:rPr>
         <w:t xml:space="preserve"> can add/edit/activate/deactivate</w:t>
       </w:r>
       <w:r>
@@ -4183,7 +4523,7 @@
       <w:r>
         <w:t xml:space="preserve"> </w:t>
       </w:r>
-      <w:bookmarkStart w:id="21" w:name="_Toc376902348"/>
+      <w:bookmarkStart w:id="21" w:name="_Toc376986996"/>
       <w:r>
         <w:t>Market</w:t>
       </w:r>
@@ -4234,7 +4574,7 @@
         <w:pStyle w:val="Heading2"/>
         <w:jc w:val="both"/>
       </w:pPr>
-      <w:bookmarkStart w:id="22" w:name="_Toc376902349"/>
+      <w:bookmarkStart w:id="22" w:name="_Toc376986997"/>
       <w:r>
         <w:t>Role and Responsibility</w:t>
       </w:r>
@@ -4413,42 +4753,12 @@
                 <w:szCs w:val="28"/>
               </w:rPr>
             </w:pPr>
-            <w:proofErr w:type="spellStart"/>
             <w:r>
               <w:rPr>
                 <w:szCs w:val="28"/>
               </w:rPr>
-              <w:t>Kiều</w:t>
-            </w:r>
-            <w:proofErr w:type="spellEnd"/>
-            <w:r>
-              <w:rPr>
-                <w:szCs w:val="28"/>
-              </w:rPr>
-              <w:t xml:space="preserve"> </w:t>
-            </w:r>
-            <w:proofErr w:type="spellStart"/>
-            <w:r>
-              <w:rPr>
-                <w:szCs w:val="28"/>
-              </w:rPr>
-              <w:t>Trọng</w:t>
-            </w:r>
-            <w:proofErr w:type="spellEnd"/>
-            <w:r>
-              <w:rPr>
-                <w:szCs w:val="28"/>
-              </w:rPr>
-              <w:t xml:space="preserve"> </w:t>
-            </w:r>
-            <w:proofErr w:type="spellStart"/>
-            <w:r>
-              <w:rPr>
-                <w:szCs w:val="28"/>
-              </w:rPr>
-              <w:t>Khánh</w:t>
-            </w:r>
-            <w:proofErr w:type="spellEnd"/>
+              <w:t>Kiều Trọng Khánh</w:t>
+            </w:r>
           </w:p>
         </w:tc>
         <w:tc>
@@ -4545,42 +4855,12 @@
                 <w:szCs w:val="28"/>
               </w:rPr>
             </w:pPr>
-            <w:proofErr w:type="spellStart"/>
             <w:r>
               <w:rPr>
                 <w:szCs w:val="28"/>
               </w:rPr>
-              <w:t>Đoàn</w:t>
-            </w:r>
-            <w:proofErr w:type="spellEnd"/>
-            <w:r>
-              <w:rPr>
-                <w:szCs w:val="28"/>
-              </w:rPr>
-              <w:t xml:space="preserve"> </w:t>
-            </w:r>
-            <w:proofErr w:type="spellStart"/>
-            <w:r>
-              <w:rPr>
-                <w:szCs w:val="28"/>
-              </w:rPr>
-              <w:t>Hồ</w:t>
-            </w:r>
-            <w:proofErr w:type="spellEnd"/>
-            <w:r>
-              <w:rPr>
-                <w:szCs w:val="28"/>
-              </w:rPr>
-              <w:t xml:space="preserve"> Anh </w:t>
-            </w:r>
-            <w:proofErr w:type="spellStart"/>
-            <w:r>
-              <w:rPr>
-                <w:szCs w:val="28"/>
-              </w:rPr>
-              <w:t>Triết</w:t>
-            </w:r>
-            <w:proofErr w:type="spellEnd"/>
+              <w:t>Đoàn Hồ Anh Triết</w:t>
+            </w:r>
           </w:p>
         </w:tc>
         <w:tc>
@@ -4680,42 +4960,12 @@
                 <w:szCs w:val="28"/>
               </w:rPr>
             </w:pPr>
-            <w:proofErr w:type="spellStart"/>
             <w:r>
               <w:rPr>
                 <w:szCs w:val="28"/>
               </w:rPr>
-              <w:t>Huỳnh</w:t>
-            </w:r>
-            <w:proofErr w:type="spellEnd"/>
-            <w:r>
-              <w:rPr>
-                <w:szCs w:val="28"/>
-              </w:rPr>
-              <w:t xml:space="preserve"> </w:t>
-            </w:r>
-            <w:proofErr w:type="spellStart"/>
-            <w:r>
-              <w:rPr>
-                <w:szCs w:val="28"/>
-              </w:rPr>
-              <w:t>Thanh</w:t>
-            </w:r>
-            <w:proofErr w:type="spellEnd"/>
-            <w:r>
-              <w:rPr>
-                <w:szCs w:val="28"/>
-              </w:rPr>
-              <w:t xml:space="preserve"> </w:t>
-            </w:r>
-            <w:proofErr w:type="spellStart"/>
-            <w:r>
-              <w:rPr>
-                <w:szCs w:val="28"/>
-              </w:rPr>
-              <w:t>Việt</w:t>
-            </w:r>
-            <w:proofErr w:type="spellEnd"/>
+              <w:t>Huỳnh Thanh Việt</w:t>
+            </w:r>
           </w:p>
         </w:tc>
         <w:tc>
@@ -4812,42 +5062,12 @@
                 <w:szCs w:val="28"/>
               </w:rPr>
             </w:pPr>
-            <w:proofErr w:type="spellStart"/>
             <w:r>
               <w:rPr>
                 <w:szCs w:val="28"/>
               </w:rPr>
-              <w:t>Đặng</w:t>
-            </w:r>
-            <w:proofErr w:type="spellEnd"/>
-            <w:r>
-              <w:rPr>
-                <w:szCs w:val="28"/>
-              </w:rPr>
-              <w:t xml:space="preserve"> </w:t>
-            </w:r>
-            <w:proofErr w:type="spellStart"/>
-            <w:r>
-              <w:rPr>
-                <w:szCs w:val="28"/>
-              </w:rPr>
-              <w:t>Hữu</w:t>
-            </w:r>
-            <w:proofErr w:type="spellEnd"/>
-            <w:r>
-              <w:rPr>
-                <w:szCs w:val="28"/>
-              </w:rPr>
-              <w:t xml:space="preserve"> </w:t>
-            </w:r>
-            <w:proofErr w:type="spellStart"/>
-            <w:r>
-              <w:rPr>
-                <w:szCs w:val="28"/>
-              </w:rPr>
-              <w:t>Hoàng</w:t>
-            </w:r>
-            <w:proofErr w:type="spellEnd"/>
+              <w:t>Đặng Hữu Hoàng</w:t>
+            </w:r>
           </w:p>
         </w:tc>
         <w:tc>
@@ -4947,42 +5167,12 @@
                 <w:szCs w:val="28"/>
               </w:rPr>
             </w:pPr>
-            <w:proofErr w:type="spellStart"/>
             <w:r>
               <w:rPr>
                 <w:szCs w:val="28"/>
               </w:rPr>
-              <w:t>Trần</w:t>
-            </w:r>
-            <w:proofErr w:type="spellEnd"/>
-            <w:r>
-              <w:rPr>
-                <w:szCs w:val="28"/>
-              </w:rPr>
-              <w:t xml:space="preserve"> </w:t>
-            </w:r>
-            <w:proofErr w:type="spellStart"/>
-            <w:r>
-              <w:rPr>
-                <w:szCs w:val="28"/>
-              </w:rPr>
-              <w:t>Trung</w:t>
-            </w:r>
-            <w:proofErr w:type="spellEnd"/>
-            <w:r>
-              <w:rPr>
-                <w:szCs w:val="28"/>
-              </w:rPr>
-              <w:t xml:space="preserve"> </w:t>
-            </w:r>
-            <w:proofErr w:type="spellStart"/>
-            <w:r>
-              <w:rPr>
-                <w:szCs w:val="28"/>
-              </w:rPr>
-              <w:t>Dũng</w:t>
-            </w:r>
-            <w:proofErr w:type="spellEnd"/>
+              <w:t>Trần Trung Dũng</w:t>
+            </w:r>
           </w:p>
         </w:tc>
         <w:tc>
@@ -5058,7 +5248,7 @@
           <w:szCs w:val="24"/>
         </w:rPr>
       </w:pPr>
-      <w:bookmarkStart w:id="23" w:name="_Toc367122574"/>
+      <w:bookmarkStart w:id="23" w:name="_Toc376987007"/>
       <w:r>
         <w:rPr>
           <w:color w:val="auto"/>
@@ -5122,7 +5312,15 @@
           <w:sz w:val="24"/>
           <w:szCs w:val="24"/>
         </w:rPr>
-        <w:t xml:space="preserve"> Roles and Responsibility</w:t>
+        <w:t xml:space="preserve"> Roles and Responsibilit</w:t>
+      </w:r>
+      <w:r>
+        <w:rPr>
+          <w:color w:val="auto"/>
+          <w:sz w:val="24"/>
+          <w:szCs w:val="24"/>
+        </w:rPr>
+        <w:t>ies</w:t>
       </w:r>
       <w:bookmarkEnd w:id="23"/>
     </w:p>
@@ -8598,7 +8796,7 @@
 </file>
 
 <file path=customXml/itemProps1.xml><?xml version="1.0" encoding="utf-8"?>
-<ds:datastoreItem xmlns:ds="http://schemas.openxmlformats.org/officeDocument/2006/customXml" ds:itemID="{B72F7B9B-F2EF-4667-A189-756C5E8C8A48}">
+<ds:datastoreItem xmlns:ds="http://schemas.openxmlformats.org/officeDocument/2006/customXml" ds:itemID="{23DAD911-3B22-413A-B8E7-F828D3E8C808}">
   <ds:schemaRefs>
     <ds:schemaRef ds:uri="http://schemas.openxmlformats.org/officeDocument/2006/bibliography"/>
   </ds:schemaRefs>

</xml_diff>

<commit_message>
- Correct the name.
</commit_message>
<xml_diff>
--- a/ smart-buy/Reports/Report 1 - Introduction.docx
+++ b/ smart-buy/Reports/Report 1 - Introduction.docx
@@ -2345,9 +2345,7 @@
         </w:rPr>
         <w:t>List of Tables</w:t>
       </w:r>
-      <w:bookmarkStart w:id="2" w:name="_GoBack"/>
       <w:bookmarkEnd w:id="1"/>
-      <w:bookmarkEnd w:id="2"/>
       <w:r>
         <w:rPr>
           <w:sz w:val="32"/>
@@ -2467,8 +2465,8 @@
           <w:numId w:val="0"/>
         </w:numPr>
       </w:pPr>
-      <w:bookmarkStart w:id="3" w:name="_Toc366559295"/>
-      <w:bookmarkStart w:id="4" w:name="_Toc376986984"/>
+      <w:bookmarkStart w:id="2" w:name="_Toc366559295"/>
+      <w:bookmarkStart w:id="3" w:name="_Toc376986984"/>
       <w:r>
         <w:lastRenderedPageBreak/>
         <w:t>Report No. 1</w:t>
@@ -2479,21 +2477,21 @@
       <w:r>
         <w:t>Introduction</w:t>
       </w:r>
+      <w:bookmarkEnd w:id="2"/>
       <w:bookmarkEnd w:id="3"/>
-      <w:bookmarkEnd w:id="4"/>
     </w:p>
     <w:p>
       <w:pPr>
         <w:pStyle w:val="Heading2"/>
         <w:jc w:val="both"/>
       </w:pPr>
-      <w:bookmarkStart w:id="5" w:name="_Toc366559296"/>
-      <w:bookmarkStart w:id="6" w:name="_Toc376986985"/>
+      <w:bookmarkStart w:id="4" w:name="_Toc366559296"/>
+      <w:bookmarkStart w:id="5" w:name="_Toc376986985"/>
       <w:r>
         <w:t>Project Information</w:t>
       </w:r>
+      <w:bookmarkEnd w:id="4"/>
       <w:bookmarkEnd w:id="5"/>
-      <w:bookmarkEnd w:id="6"/>
     </w:p>
     <w:p>
       <w:pPr>
@@ -2678,13 +2676,13 @@
         <w:pStyle w:val="Heading2"/>
         <w:jc w:val="both"/>
       </w:pPr>
-      <w:bookmarkStart w:id="7" w:name="_Toc366559297"/>
-      <w:bookmarkStart w:id="8" w:name="_Toc376986986"/>
+      <w:bookmarkStart w:id="6" w:name="_Toc366559297"/>
+      <w:bookmarkStart w:id="7" w:name="_Toc376986986"/>
       <w:r>
         <w:t>Introduction</w:t>
       </w:r>
+      <w:bookmarkEnd w:id="6"/>
       <w:bookmarkEnd w:id="7"/>
-      <w:bookmarkEnd w:id="8"/>
     </w:p>
     <w:p>
       <w:pPr>
@@ -2785,19 +2783,19 @@
         <w:pStyle w:val="Heading2"/>
         <w:jc w:val="both"/>
       </w:pPr>
-      <w:bookmarkStart w:id="9" w:name="_Toc366559298"/>
-      <w:bookmarkStart w:id="10" w:name="_Toc376986987"/>
+      <w:bookmarkStart w:id="8" w:name="_Toc366559298"/>
+      <w:bookmarkStart w:id="9" w:name="_Toc376986987"/>
       <w:r>
         <w:t xml:space="preserve">Current </w:t>
       </w:r>
+      <w:bookmarkEnd w:id="8"/>
+      <w:r>
+        <w:t xml:space="preserve">Buying </w:t>
+      </w:r>
+      <w:r>
+        <w:t>Habits</w:t>
+      </w:r>
       <w:bookmarkEnd w:id="9"/>
-      <w:r>
-        <w:t xml:space="preserve">Buying </w:t>
-      </w:r>
-      <w:r>
-        <w:t>Habits</w:t>
-      </w:r>
-      <w:bookmarkEnd w:id="10"/>
     </w:p>
     <w:p>
       <w:pPr>
@@ -3036,8 +3034,8 @@
           <w:szCs w:val="32"/>
         </w:rPr>
       </w:pPr>
-      <w:bookmarkStart w:id="11" w:name="OLE_LINK1"/>
-      <w:bookmarkStart w:id="12" w:name="OLE_LINK2"/>
+      <w:bookmarkStart w:id="10" w:name="OLE_LINK1"/>
+      <w:bookmarkStart w:id="11" w:name="OLE_LINK2"/>
       <w:r>
         <w:rPr>
           <w:bCs/>
@@ -3045,8 +3043,8 @@
         </w:rPr>
         <w:t>At random markets</w:t>
       </w:r>
+      <w:bookmarkEnd w:id="10"/>
       <w:bookmarkEnd w:id="11"/>
-      <w:bookmarkEnd w:id="12"/>
       <w:r>
         <w:rPr>
           <w:bCs/>
@@ -3109,11 +3107,11 @@
         <w:pStyle w:val="Heading2"/>
         <w:jc w:val="both"/>
       </w:pPr>
-      <w:bookmarkStart w:id="13" w:name="_Toc376986988"/>
+      <w:bookmarkStart w:id="12" w:name="_Toc376986988"/>
       <w:r>
         <w:t>Problem Definition</w:t>
       </w:r>
-      <w:bookmarkEnd w:id="13"/>
+      <w:bookmarkEnd w:id="12"/>
     </w:p>
     <w:p>
       <w:pPr>
@@ -3487,11 +3485,11 @@
         <w:pStyle w:val="Heading2"/>
         <w:jc w:val="both"/>
       </w:pPr>
-      <w:bookmarkStart w:id="14" w:name="_Toc376986989"/>
+      <w:bookmarkStart w:id="13" w:name="_Toc376986989"/>
       <w:r>
         <w:t>Proposed Solution</w:t>
       </w:r>
-      <w:bookmarkEnd w:id="14"/>
+      <w:bookmarkEnd w:id="13"/>
     </w:p>
     <w:p>
       <w:pPr>
@@ -3628,7 +3626,7 @@
         </w:rPr>
         <w:t xml:space="preserve"> </w:t>
       </w:r>
-      <w:bookmarkStart w:id="15" w:name="_Toc376986990"/>
+      <w:bookmarkStart w:id="14" w:name="_Toc376986990"/>
       <w:r>
         <w:rPr>
           <w:rStyle w:val="Heading3Char"/>
@@ -3637,7 +3635,7 @@
         </w:rPr>
         <w:t>Feature functions</w:t>
       </w:r>
-      <w:bookmarkEnd w:id="15"/>
+      <w:bookmarkEnd w:id="14"/>
     </w:p>
     <w:p>
       <w:pPr>
@@ -3862,7 +3860,7 @@
       <w:r>
         <w:t xml:space="preserve"> </w:t>
       </w:r>
-      <w:bookmarkStart w:id="16" w:name="_Toc376986991"/>
+      <w:bookmarkStart w:id="15" w:name="_Toc376986991"/>
       <w:r>
         <w:t>Advantage</w:t>
       </w:r>
@@ -3875,7 +3873,7 @@
       <w:r>
         <w:t>s</w:t>
       </w:r>
-      <w:bookmarkEnd w:id="16"/>
+      <w:bookmarkEnd w:id="15"/>
     </w:p>
     <w:p>
       <w:pPr>
@@ -4118,14 +4116,14 @@
         <w:pStyle w:val="Heading2"/>
         <w:jc w:val="both"/>
       </w:pPr>
-      <w:bookmarkStart w:id="17" w:name="_Toc376986992"/>
+      <w:bookmarkStart w:id="16" w:name="_Toc376986992"/>
       <w:r>
         <w:t>Functional Requirement</w:t>
       </w:r>
       <w:r>
         <w:t>s</w:t>
       </w:r>
-      <w:bookmarkEnd w:id="17"/>
+      <w:bookmarkEnd w:id="16"/>
     </w:p>
     <w:p>
       <w:pPr>
@@ -4167,14 +4165,14 @@
       <w:r>
         <w:t xml:space="preserve"> </w:t>
       </w:r>
-      <w:bookmarkStart w:id="18" w:name="_Toc376986993"/>
+      <w:bookmarkStart w:id="17" w:name="_Toc376986993"/>
       <w:r>
         <w:t>Data</w:t>
       </w:r>
       <w:r>
         <w:t xml:space="preserve"> Management</w:t>
       </w:r>
-      <w:bookmarkEnd w:id="18"/>
+      <w:bookmarkEnd w:id="17"/>
     </w:p>
     <w:p>
       <w:pPr>
@@ -4383,11 +4381,11 @@
       <w:r>
         <w:t xml:space="preserve"> </w:t>
       </w:r>
-      <w:bookmarkStart w:id="19" w:name="_Toc376986994"/>
+      <w:bookmarkStart w:id="18" w:name="_Toc376986994"/>
       <w:r>
         <w:t>Suggestion</w:t>
       </w:r>
-      <w:bookmarkEnd w:id="19"/>
+      <w:bookmarkEnd w:id="18"/>
     </w:p>
     <w:p>
       <w:pPr>
@@ -4448,14 +4446,14 @@
       <w:r>
         <w:t xml:space="preserve"> </w:t>
       </w:r>
-      <w:bookmarkStart w:id="20" w:name="_Toc376986995"/>
+      <w:bookmarkStart w:id="19" w:name="_Toc376986995"/>
       <w:r>
         <w:t>User</w:t>
       </w:r>
       <w:r>
         <w:t xml:space="preserve"> Management</w:t>
       </w:r>
-      <w:bookmarkEnd w:id="20"/>
+      <w:bookmarkEnd w:id="19"/>
     </w:p>
     <w:p>
       <w:pPr>
@@ -4523,14 +4521,14 @@
       <w:r>
         <w:t xml:space="preserve"> </w:t>
       </w:r>
-      <w:bookmarkStart w:id="21" w:name="_Toc376986996"/>
+      <w:bookmarkStart w:id="20" w:name="_Toc376986996"/>
       <w:r>
         <w:t>Market</w:t>
       </w:r>
       <w:r>
         <w:t xml:space="preserve"> Management</w:t>
       </w:r>
-      <w:bookmarkEnd w:id="21"/>
+      <w:bookmarkEnd w:id="20"/>
     </w:p>
     <w:p>
       <w:pPr>
@@ -4574,11 +4572,11 @@
         <w:pStyle w:val="Heading2"/>
         <w:jc w:val="both"/>
       </w:pPr>
-      <w:bookmarkStart w:id="22" w:name="_Toc376986997"/>
+      <w:bookmarkStart w:id="21" w:name="_Toc376986997"/>
       <w:r>
         <w:t>Role and Responsibility</w:t>
       </w:r>
-      <w:bookmarkEnd w:id="22"/>
+      <w:bookmarkEnd w:id="21"/>
       <w:r>
         <w:t xml:space="preserve"> </w:t>
       </w:r>
@@ -4757,7 +4755,31 @@
               <w:rPr>
                 <w:szCs w:val="28"/>
               </w:rPr>
-              <w:t>Kiều Trọng Khánh</w:t>
+              <w:t>Ki</w:t>
+            </w:r>
+            <w:r>
+              <w:rPr>
+                <w:szCs w:val="28"/>
+              </w:rPr>
+              <w:t>e</w:t>
+            </w:r>
+            <w:r>
+              <w:rPr>
+                <w:szCs w:val="28"/>
+              </w:rPr>
+              <w:t>u Tr</w:t>
+            </w:r>
+            <w:r>
+              <w:rPr>
+                <w:szCs w:val="28"/>
+              </w:rPr>
+              <w:t>ong Kha</w:t>
+            </w:r>
+            <w:r>
+              <w:rPr>
+                <w:szCs w:val="28"/>
+              </w:rPr>
+              <w:t>nh</w:t>
             </w:r>
           </w:p>
         </w:tc>
@@ -4859,7 +4881,37 @@
               <w:rPr>
                 <w:szCs w:val="28"/>
               </w:rPr>
-              <w:t>Đoàn Hồ Anh Triết</w:t>
+              <w:t>Doa</w:t>
+            </w:r>
+            <w:r>
+              <w:rPr>
+                <w:szCs w:val="28"/>
+              </w:rPr>
+              <w:t>n H</w:t>
+            </w:r>
+            <w:r>
+              <w:rPr>
+                <w:szCs w:val="28"/>
+              </w:rPr>
+              <w:t>o</w:t>
+            </w:r>
+            <w:r>
+              <w:rPr>
+                <w:szCs w:val="28"/>
+              </w:rPr>
+              <w:t xml:space="preserve"> Anh Tri</w:t>
+            </w:r>
+            <w:r>
+              <w:rPr>
+                <w:szCs w:val="28"/>
+              </w:rPr>
+              <w:t>e</w:t>
+            </w:r>
+            <w:r>
+              <w:rPr>
+                <w:szCs w:val="28"/>
+              </w:rPr>
+              <w:t>t</w:t>
             </w:r>
           </w:p>
         </w:tc>
@@ -4964,7 +5016,31 @@
               <w:rPr>
                 <w:szCs w:val="28"/>
               </w:rPr>
-              <w:t>Huỳnh Thanh Việt</w:t>
+              <w:t>Hu</w:t>
+            </w:r>
+            <w:r>
+              <w:rPr>
+                <w:szCs w:val="28"/>
+              </w:rPr>
+              <w:t>y</w:t>
+            </w:r>
+            <w:r>
+              <w:rPr>
+                <w:szCs w:val="28"/>
+              </w:rPr>
+              <w:t>nh Thanh Vi</w:t>
+            </w:r>
+            <w:r>
+              <w:rPr>
+                <w:szCs w:val="28"/>
+              </w:rPr>
+              <w:t>e</w:t>
+            </w:r>
+            <w:r>
+              <w:rPr>
+                <w:szCs w:val="28"/>
+              </w:rPr>
+              <w:t>t</w:t>
             </w:r>
           </w:p>
         </w:tc>
@@ -5066,7 +5142,25 @@
               <w:rPr>
                 <w:szCs w:val="28"/>
               </w:rPr>
-              <w:t>Đặng Hữu Hoàng</w:t>
+              <w:t>Da</w:t>
+            </w:r>
+            <w:r>
+              <w:rPr>
+                <w:szCs w:val="28"/>
+              </w:rPr>
+              <w:t>ng H</w:t>
+            </w:r>
+            <w:r>
+              <w:rPr>
+                <w:szCs w:val="28"/>
+              </w:rPr>
+              <w:t>uu Hoa</w:t>
+            </w:r>
+            <w:r>
+              <w:rPr>
+                <w:szCs w:val="28"/>
+              </w:rPr>
+              <w:t>ng</w:t>
             </w:r>
           </w:p>
         </w:tc>
@@ -5171,7 +5265,33 @@
               <w:rPr>
                 <w:szCs w:val="28"/>
               </w:rPr>
-              <w:t>Trần Trung Dũng</w:t>
+              <w:t>Tr</w:t>
+            </w:r>
+            <w:r>
+              <w:rPr>
+                <w:szCs w:val="28"/>
+              </w:rPr>
+              <w:t>a</w:t>
+            </w:r>
+            <w:r>
+              <w:rPr>
+                <w:szCs w:val="28"/>
+              </w:rPr>
+              <w:t xml:space="preserve">n </w:t>
+            </w:r>
+            <w:r>
+              <w:rPr>
+                <w:szCs w:val="28"/>
+              </w:rPr>
+              <w:t>Trung Du</w:t>
+            </w:r>
+            <w:bookmarkStart w:id="22" w:name="_GoBack"/>
+            <w:bookmarkEnd w:id="22"/>
+            <w:r>
+              <w:rPr>
+                <w:szCs w:val="28"/>
+              </w:rPr>
+              <w:t>ng</w:t>
             </w:r>
           </w:p>
         </w:tc>
@@ -8796,7 +8916,7 @@
 </file>
 
 <file path=customXml/itemProps1.xml><?xml version="1.0" encoding="utf-8"?>
-<ds:datastoreItem xmlns:ds="http://schemas.openxmlformats.org/officeDocument/2006/customXml" ds:itemID="{23DAD911-3B22-413A-B8E7-F828D3E8C808}">
+<ds:datastoreItem xmlns:ds="http://schemas.openxmlformats.org/officeDocument/2006/customXml" ds:itemID="{FD2A4669-6DD6-4559-9D65-6C86F2B42E30}">
   <ds:schemaRefs>
     <ds:schemaRef ds:uri="http://schemas.openxmlformats.org/officeDocument/2006/bibliography"/>
   </ds:schemaRefs>

</xml_diff>

<commit_message>
- Correct Report 1. - Finish Report 2. - Add Meeting Minutes 10/01/2014.
</commit_message>
<xml_diff>
--- a/ smart-buy/Reports/Report 1 - Introduction.docx
+++ b/ smart-buy/Reports/Report 1 - Introduction.docx
@@ -19,26 +19,26 @@
           <w:lang w:val="en-GB" w:eastAsia="ja-JP"/>
         </w:rPr>
         <w:drawing>
-          <wp:anchor distT="0" distB="0" distL="114300" distR="114300" simplePos="0" relativeHeight="251658240" behindDoc="1" locked="0" layoutInCell="1" allowOverlap="1" wp14:anchorId="7AE5B992" wp14:editId="5A0D2154">
+          <wp:anchor distT="0" distB="0" distL="114300" distR="114300" simplePos="0" relativeHeight="251659264" behindDoc="1" locked="0" layoutInCell="1" allowOverlap="1" wp14:anchorId="1845F6A9" wp14:editId="4F146E63">
             <wp:simplePos x="0" y="0"/>
-            <wp:positionH relativeFrom="column">
-              <wp:posOffset>266700</wp:posOffset>
+            <wp:positionH relativeFrom="margin">
+              <wp:align>left</wp:align>
             </wp:positionH>
             <wp:positionV relativeFrom="paragraph">
-              <wp:posOffset>-149225</wp:posOffset>
+              <wp:posOffset>-5080</wp:posOffset>
             </wp:positionV>
-            <wp:extent cx="1257300" cy="1054100"/>
+            <wp:extent cx="2847340" cy="783590"/>
             <wp:effectExtent l="0" t="0" r="0" b="0"/>
             <wp:wrapTight wrapText="bothSides">
               <wp:wrapPolygon edited="0">
                 <wp:start x="0" y="0"/>
-                <wp:lineTo x="0" y="21080"/>
-                <wp:lineTo x="21273" y="21080"/>
-                <wp:lineTo x="21273" y="0"/>
+                <wp:lineTo x="0" y="21005"/>
+                <wp:lineTo x="21388" y="21005"/>
+                <wp:lineTo x="21388" y="0"/>
                 <wp:lineTo x="0" y="0"/>
               </wp:wrapPolygon>
             </wp:wrapTight>
-            <wp:docPr id="1" name="Picture 1" descr="http://upload.wikimedia.org/wikipedia/commons/2/2f/Logo_fpt_university.jpg"/>
+            <wp:docPr id="4" name="Picture 4" descr="logo ngan.png"/>
             <wp:cNvGraphicFramePr>
               <a:graphicFrameLocks xmlns:a="http://schemas.openxmlformats.org/drawingml/2006/main" noChangeAspect="1"/>
             </wp:cNvGraphicFramePr>
@@ -46,13 +46,13 @@
               <a:graphicData uri="http://schemas.openxmlformats.org/drawingml/2006/picture">
                 <pic:pic xmlns:pic="http://schemas.openxmlformats.org/drawingml/2006/picture">
                   <pic:nvPicPr>
-                    <pic:cNvPr id="0" name="irc_mi" descr="http://upload.wikimedia.org/wikipedia/commons/2/2f/Logo_fpt_university.jpg"/>
+                    <pic:cNvPr id="0" name="Picture 0" descr="logo ngan.png"/>
                     <pic:cNvPicPr>
                       <a:picLocks noChangeAspect="1" noChangeArrowheads="1"/>
                     </pic:cNvPicPr>
                   </pic:nvPicPr>
                   <pic:blipFill>
-                    <a:blip r:embed="rId9" cstate="print">
+                    <a:blip r:embed="rId9">
                       <a:extLst>
                         <a:ext uri="{28A0092B-C50C-407E-A947-70E740481C1C}">
                           <a14:useLocalDpi xmlns:a14="http://schemas.microsoft.com/office/drawing/2010/main" val="0"/>
@@ -67,7 +67,7 @@
                   <pic:spPr bwMode="auto">
                     <a:xfrm>
                       <a:off x="0" y="0"/>
-                      <a:ext cx="1257300" cy="1054100"/>
+                      <a:ext cx="2847340" cy="783590"/>
                     </a:xfrm>
                     <a:prstGeom prst="rect">
                       <a:avLst/>
@@ -94,7 +94,7 @@
           <w:rFonts w:ascii="Cambria" w:hAnsi="Cambria"/>
           <w:b/>
         </w:rPr>
-        <w:t xml:space="preserve">               </w:t>
+        <w:t xml:space="preserve"> </w:t>
       </w:r>
       <w:r>
         <w:rPr>
@@ -127,6 +127,8 @@
           <w:rFonts w:ascii="Cambria" w:hAnsi="Cambria"/>
         </w:rPr>
       </w:pPr>
+      <w:bookmarkStart w:id="0" w:name="_GoBack"/>
+      <w:bookmarkEnd w:id="0"/>
     </w:p>
     <w:p>
       <w:pPr>
@@ -324,8 +326,18 @@
                 <w:sz w:val="24"/>
                 <w:szCs w:val="24"/>
               </w:rPr>
-              <w:t>Doan Ho Anh Triet</w:t>
-            </w:r>
+              <w:t xml:space="preserve">Doan Ho Anh </w:t>
+            </w:r>
+            <w:proofErr w:type="spellStart"/>
+            <w:r>
+              <w:rPr>
+                <w:rFonts w:ascii="Cambria" w:hAnsi="Cambria"/>
+                <w:sz w:val="24"/>
+                <w:szCs w:val="24"/>
+              </w:rPr>
+              <w:t>Triet</w:t>
+            </w:r>
+            <w:proofErr w:type="spellEnd"/>
             <w:r>
               <w:rPr>
                 <w:rFonts w:ascii="Cambria" w:hAnsi="Cambria"/>
@@ -375,7 +387,25 @@
                 <w:sz w:val="24"/>
                 <w:szCs w:val="24"/>
               </w:rPr>
-              <w:t>nh Thanh Vi</w:t>
+              <w:t xml:space="preserve">nh </w:t>
+            </w:r>
+            <w:proofErr w:type="spellStart"/>
+            <w:r>
+              <w:rPr>
+                <w:rFonts w:ascii="Cambria" w:hAnsi="Cambria"/>
+                <w:sz w:val="24"/>
+                <w:szCs w:val="24"/>
+              </w:rPr>
+              <w:t>Thanh</w:t>
+            </w:r>
+            <w:proofErr w:type="spellEnd"/>
+            <w:r>
+              <w:rPr>
+                <w:rFonts w:ascii="Cambria" w:hAnsi="Cambria"/>
+                <w:sz w:val="24"/>
+                <w:szCs w:val="24"/>
+              </w:rPr>
+              <w:t xml:space="preserve"> Vi</w:t>
             </w:r>
             <w:r>
               <w:rPr>
@@ -509,7 +539,25 @@
                 <w:sz w:val="24"/>
                 <w:szCs w:val="24"/>
               </w:rPr>
-              <w:t>n Trung D</w:t>
+              <w:t xml:space="preserve">n </w:t>
+            </w:r>
+            <w:proofErr w:type="spellStart"/>
+            <w:r>
+              <w:rPr>
+                <w:rFonts w:ascii="Cambria" w:hAnsi="Cambria"/>
+                <w:sz w:val="24"/>
+                <w:szCs w:val="24"/>
+              </w:rPr>
+              <w:t>Trung</w:t>
+            </w:r>
+            <w:proofErr w:type="spellEnd"/>
+            <w:r>
+              <w:rPr>
+                <w:rFonts w:ascii="Cambria" w:hAnsi="Cambria"/>
+                <w:sz w:val="24"/>
+                <w:szCs w:val="24"/>
+              </w:rPr>
+              <w:t xml:space="preserve"> D</w:t>
             </w:r>
             <w:r>
               <w:rPr>
@@ -593,7 +641,43 @@
                 <w:sz w:val="24"/>
                 <w:szCs w:val="24"/>
               </w:rPr>
-              <w:t>Mr. Kieu Trong Khanh</w:t>
+              <w:t xml:space="preserve">Mr. </w:t>
+            </w:r>
+            <w:proofErr w:type="spellStart"/>
+            <w:r>
+              <w:rPr>
+                <w:rFonts w:ascii="Cambria" w:hAnsi="Cambria"/>
+                <w:sz w:val="24"/>
+                <w:szCs w:val="24"/>
+              </w:rPr>
+              <w:t>Kieu</w:t>
+            </w:r>
+            <w:proofErr w:type="spellEnd"/>
+            <w:r>
+              <w:rPr>
+                <w:rFonts w:ascii="Cambria" w:hAnsi="Cambria"/>
+                <w:sz w:val="24"/>
+                <w:szCs w:val="24"/>
+              </w:rPr>
+              <w:t xml:space="preserve"> </w:t>
+            </w:r>
+            <w:proofErr w:type="spellStart"/>
+            <w:r>
+              <w:rPr>
+                <w:rFonts w:ascii="Cambria" w:hAnsi="Cambria"/>
+                <w:sz w:val="24"/>
+                <w:szCs w:val="24"/>
+              </w:rPr>
+              <w:t>Trong</w:t>
+            </w:r>
+            <w:proofErr w:type="spellEnd"/>
+            <w:r>
+              <w:rPr>
+                <w:rFonts w:ascii="Cambria" w:hAnsi="Cambria"/>
+                <w:sz w:val="24"/>
+                <w:szCs w:val="24"/>
+              </w:rPr>
+              <w:t xml:space="preserve"> Khanh</w:t>
             </w:r>
           </w:p>
         </w:tc>
@@ -691,6 +775,7 @@
                 <w:szCs w:val="24"/>
               </w:rPr>
             </w:pPr>
+            <w:proofErr w:type="spellStart"/>
             <w:r>
               <w:rPr>
                 <w:rFonts w:ascii="Cambria" w:hAnsi="Cambria"/>
@@ -699,6 +784,7 @@
               </w:rPr>
               <w:t>SmartB</w:t>
             </w:r>
+            <w:proofErr w:type="spellEnd"/>
           </w:p>
         </w:tc>
       </w:tr>
@@ -891,6 +977,7 @@
         </w:rPr>
         <w:t xml:space="preserve"> </w:t>
       </w:r>
+      <w:proofErr w:type="spellStart"/>
       <w:r>
         <w:rPr>
           <w:rFonts w:ascii="Cambria" w:hAnsi="Cambria"/>
@@ -907,18 +994,39 @@
         <w:rPr>
           <w:rFonts w:ascii="Cambria" w:hAnsi="Cambria"/>
         </w:rPr>
-        <w:t>u Tr</w:t>
-      </w:r>
+        <w:t>u</w:t>
+      </w:r>
+      <w:proofErr w:type="spellEnd"/>
       <w:r>
         <w:rPr>
           <w:rFonts w:ascii="Cambria" w:hAnsi="Cambria"/>
         </w:rPr>
-        <w:t>ong Kha</w:t>
-      </w:r>
+        <w:t xml:space="preserve"> </w:t>
+      </w:r>
+      <w:proofErr w:type="spellStart"/>
       <w:r>
         <w:rPr>
           <w:rFonts w:ascii="Cambria" w:hAnsi="Cambria"/>
         </w:rPr>
+        <w:t>Tr</w:t>
+      </w:r>
+      <w:r>
+        <w:rPr>
+          <w:rFonts w:ascii="Cambria" w:hAnsi="Cambria"/>
+        </w:rPr>
+        <w:t>ong</w:t>
+      </w:r>
+      <w:proofErr w:type="spellEnd"/>
+      <w:r>
+        <w:rPr>
+          <w:rFonts w:ascii="Cambria" w:hAnsi="Cambria"/>
+        </w:rPr>
+        <w:t xml:space="preserve"> Kha</w:t>
+      </w:r>
+      <w:r>
+        <w:rPr>
+          <w:rFonts w:ascii="Cambria" w:hAnsi="Cambria"/>
+        </w:rPr>
         <w:t>nh, our research supervisor for his professional guidance and the useful, constructive recommendations throughout the course of this project.</w:t>
       </w:r>
       <w:r>
@@ -928,7 +1036,7 @@
         <w:br w:type="page"/>
       </w:r>
     </w:p>
-    <w:bookmarkStart w:id="0" w:name="_Toc376986982" w:displacedByCustomXml="next"/>
+    <w:bookmarkStart w:id="1" w:name="_Toc377162022" w:displacedByCustomXml="next"/>
     <w:sdt>
       <w:sdtPr>
         <w:rPr>
@@ -975,7 +1083,7 @@
             </w:rPr>
             <w:t>Contents</w:t>
           </w:r>
-          <w:bookmarkEnd w:id="0"/>
+          <w:bookmarkEnd w:id="1"/>
         </w:p>
         <w:p>
           <w:pPr>
@@ -998,7 +1106,7 @@
           <w:r>
             <w:fldChar w:fldCharType="separate"/>
           </w:r>
-          <w:hyperlink w:anchor="_Toc376986982" w:history="1">
+          <w:hyperlink w:anchor="_Toc377162022" w:history="1">
             <w:r>
               <w:rPr>
                 <w:rStyle w:val="Hyperlink"/>
@@ -1025,7 +1133,7 @@
                 <w:noProof/>
                 <w:webHidden/>
               </w:rPr>
-              <w:instrText xml:space="preserve"> PAGEREF _Toc376986982 \h </w:instrText>
+              <w:instrText xml:space="preserve"> PAGEREF _Toc377162022 \h </w:instrText>
             </w:r>
             <w:r>
               <w:rPr>
@@ -1068,7 +1176,7 @@
               <w:lang w:val="en-GB" w:eastAsia="ja-JP"/>
             </w:rPr>
           </w:pPr>
-          <w:hyperlink w:anchor="_Toc376986983" w:history="1">
+          <w:hyperlink w:anchor="_Toc377162023" w:history="1">
             <w:r>
               <w:rPr>
                 <w:rStyle w:val="Hyperlink"/>
@@ -1095,7 +1203,7 @@
                 <w:noProof/>
                 <w:webHidden/>
               </w:rPr>
-              <w:instrText xml:space="preserve"> PAGEREF _Toc376986983 \h </w:instrText>
+              <w:instrText xml:space="preserve"> PAGEREF _Toc377162023 \h </w:instrText>
             </w:r>
             <w:r>
               <w:rPr>
@@ -1138,7 +1246,7 @@
               <w:lang w:val="en-GB" w:eastAsia="ja-JP"/>
             </w:rPr>
           </w:pPr>
-          <w:hyperlink w:anchor="_Toc376986984" w:history="1">
+          <w:hyperlink w:anchor="_Toc377162024" w:history="1">
             <w:r>
               <w:rPr>
                 <w:rStyle w:val="Hyperlink"/>
@@ -1165,7 +1273,7 @@
                 <w:noProof/>
                 <w:webHidden/>
               </w:rPr>
-              <w:instrText xml:space="preserve"> PAGEREF _Toc376986984 \h </w:instrText>
+              <w:instrText xml:space="preserve"> PAGEREF _Toc377162024 \h </w:instrText>
             </w:r>
             <w:r>
               <w:rPr>
@@ -1209,7 +1317,7 @@
               <w:lang w:val="en-GB" w:eastAsia="ja-JP"/>
             </w:rPr>
           </w:pPr>
-          <w:hyperlink w:anchor="_Toc376986985" w:history="1">
+          <w:hyperlink w:anchor="_Toc377162025" w:history="1">
             <w:r>
               <w:rPr>
                 <w:rStyle w:val="Hyperlink"/>
@@ -1251,7 +1359,7 @@
                 <w:noProof/>
                 <w:webHidden/>
               </w:rPr>
-              <w:instrText xml:space="preserve"> PAGEREF _Toc376986985 \h </w:instrText>
+              <w:instrText xml:space="preserve"> PAGEREF _Toc377162025 \h </w:instrText>
             </w:r>
             <w:r>
               <w:rPr>
@@ -1295,7 +1403,7 @@
               <w:lang w:val="en-GB" w:eastAsia="ja-JP"/>
             </w:rPr>
           </w:pPr>
-          <w:hyperlink w:anchor="_Toc376986986" w:history="1">
+          <w:hyperlink w:anchor="_Toc377162026" w:history="1">
             <w:r>
               <w:rPr>
                 <w:rStyle w:val="Hyperlink"/>
@@ -1337,7 +1445,7 @@
                 <w:noProof/>
                 <w:webHidden/>
               </w:rPr>
-              <w:instrText xml:space="preserve"> PAGEREF _Toc376986986 \h </w:instrText>
+              <w:instrText xml:space="preserve"> PAGEREF _Toc377162026 \h </w:instrText>
             </w:r>
             <w:r>
               <w:rPr>
@@ -1381,7 +1489,7 @@
               <w:lang w:val="en-GB" w:eastAsia="ja-JP"/>
             </w:rPr>
           </w:pPr>
-          <w:hyperlink w:anchor="_Toc376986987" w:history="1">
+          <w:hyperlink w:anchor="_Toc377162027" w:history="1">
             <w:r>
               <w:rPr>
                 <w:rStyle w:val="Hyperlink"/>
@@ -1423,7 +1531,7 @@
                 <w:noProof/>
                 <w:webHidden/>
               </w:rPr>
-              <w:instrText xml:space="preserve"> PAGEREF _Toc376986987 \h </w:instrText>
+              <w:instrText xml:space="preserve"> PAGEREF _Toc377162027 \h </w:instrText>
             </w:r>
             <w:r>
               <w:rPr>
@@ -1467,7 +1575,7 @@
               <w:lang w:val="en-GB" w:eastAsia="ja-JP"/>
             </w:rPr>
           </w:pPr>
-          <w:hyperlink w:anchor="_Toc376986988" w:history="1">
+          <w:hyperlink w:anchor="_Toc377162028" w:history="1">
             <w:r>
               <w:rPr>
                 <w:rStyle w:val="Hyperlink"/>
@@ -1509,7 +1617,7 @@
                 <w:noProof/>
                 <w:webHidden/>
               </w:rPr>
-              <w:instrText xml:space="preserve"> PAGEREF _Toc376986988 \h </w:instrText>
+              <w:instrText xml:space="preserve"> PAGEREF _Toc377162028 \h </w:instrText>
             </w:r>
             <w:r>
               <w:rPr>
@@ -1553,7 +1661,7 @@
               <w:lang w:val="en-GB" w:eastAsia="ja-JP"/>
             </w:rPr>
           </w:pPr>
-          <w:hyperlink w:anchor="_Toc376986989" w:history="1">
+          <w:hyperlink w:anchor="_Toc377162029" w:history="1">
             <w:r>
               <w:rPr>
                 <w:rStyle w:val="Hyperlink"/>
@@ -1595,7 +1703,7 @@
                 <w:noProof/>
                 <w:webHidden/>
               </w:rPr>
-              <w:instrText xml:space="preserve"> PAGEREF _Toc376986989 \h </w:instrText>
+              <w:instrText xml:space="preserve"> PAGEREF _Toc377162029 \h </w:instrText>
             </w:r>
             <w:r>
               <w:rPr>
@@ -1639,7 +1747,7 @@
               <w:lang w:val="en-GB" w:eastAsia="ja-JP"/>
             </w:rPr>
           </w:pPr>
-          <w:hyperlink w:anchor="_Toc376986990" w:history="1">
+          <w:hyperlink w:anchor="_Toc377162030" w:history="1">
             <w:r>
               <w:rPr>
                 <w:rStyle w:val="Hyperlink"/>
@@ -1681,7 +1789,7 @@
                 <w:noProof/>
                 <w:webHidden/>
               </w:rPr>
-              <w:instrText xml:space="preserve"> PAGEREF _Toc376986990 \h </w:instrText>
+              <w:instrText xml:space="preserve"> PAGEREF _Toc377162030 \h </w:instrText>
             </w:r>
             <w:r>
               <w:rPr>
@@ -1701,7 +1809,7 @@
                 <w:noProof/>
                 <w:webHidden/>
               </w:rPr>
-              <w:t>5</w:t>
+              <w:t>6</w:t>
             </w:r>
             <w:r>
               <w:rPr>
@@ -1725,7 +1833,7 @@
               <w:lang w:val="en-GB" w:eastAsia="ja-JP"/>
             </w:rPr>
           </w:pPr>
-          <w:hyperlink w:anchor="_Toc376986991" w:history="1">
+          <w:hyperlink w:anchor="_Toc377162031" w:history="1">
             <w:r>
               <w:rPr>
                 <w:rStyle w:val="Hyperlink"/>
@@ -1767,7 +1875,7 @@
                 <w:noProof/>
                 <w:webHidden/>
               </w:rPr>
-              <w:instrText xml:space="preserve"> PAGEREF _Toc376986991 \h </w:instrText>
+              <w:instrText xml:space="preserve"> PAGEREF _Toc377162031 \h </w:instrText>
             </w:r>
             <w:r>
               <w:rPr>
@@ -1811,7 +1919,7 @@
               <w:lang w:val="en-GB" w:eastAsia="ja-JP"/>
             </w:rPr>
           </w:pPr>
-          <w:hyperlink w:anchor="_Toc376986992" w:history="1">
+          <w:hyperlink w:anchor="_Toc377162032" w:history="1">
             <w:r>
               <w:rPr>
                 <w:rStyle w:val="Hyperlink"/>
@@ -1853,7 +1961,7 @@
                 <w:noProof/>
                 <w:webHidden/>
               </w:rPr>
-              <w:instrText xml:space="preserve"> PAGEREF _Toc376986992 \h </w:instrText>
+              <w:instrText xml:space="preserve"> PAGEREF _Toc377162032 \h </w:instrText>
             </w:r>
             <w:r>
               <w:rPr>
@@ -1897,7 +2005,7 @@
               <w:lang w:val="en-GB" w:eastAsia="ja-JP"/>
             </w:rPr>
           </w:pPr>
-          <w:hyperlink w:anchor="_Toc376986993" w:history="1">
+          <w:hyperlink w:anchor="_Toc377162033" w:history="1">
             <w:r>
               <w:rPr>
                 <w:rStyle w:val="Hyperlink"/>
@@ -1939,7 +2047,7 @@
                 <w:noProof/>
                 <w:webHidden/>
               </w:rPr>
-              <w:instrText xml:space="preserve"> PAGEREF _Toc376986993 \h </w:instrText>
+              <w:instrText xml:space="preserve"> PAGEREF _Toc377162033 \h </w:instrText>
             </w:r>
             <w:r>
               <w:rPr>
@@ -1983,7 +2091,7 @@
               <w:lang w:val="en-GB" w:eastAsia="ja-JP"/>
             </w:rPr>
           </w:pPr>
-          <w:hyperlink w:anchor="_Toc376986994" w:history="1">
+          <w:hyperlink w:anchor="_Toc377162034" w:history="1">
             <w:r>
               <w:rPr>
                 <w:rStyle w:val="Hyperlink"/>
@@ -2025,7 +2133,7 @@
                 <w:noProof/>
                 <w:webHidden/>
               </w:rPr>
-              <w:instrText xml:space="preserve"> PAGEREF _Toc376986994 \h </w:instrText>
+              <w:instrText xml:space="preserve"> PAGEREF _Toc377162034 \h </w:instrText>
             </w:r>
             <w:r>
               <w:rPr>
@@ -2069,7 +2177,7 @@
               <w:lang w:val="en-GB" w:eastAsia="ja-JP"/>
             </w:rPr>
           </w:pPr>
-          <w:hyperlink w:anchor="_Toc376986995" w:history="1">
+          <w:hyperlink w:anchor="_Toc377162035" w:history="1">
             <w:r>
               <w:rPr>
                 <w:rStyle w:val="Hyperlink"/>
@@ -2111,7 +2219,7 @@
                 <w:noProof/>
                 <w:webHidden/>
               </w:rPr>
-              <w:instrText xml:space="preserve"> PAGEREF _Toc376986995 \h </w:instrText>
+              <w:instrText xml:space="preserve"> PAGEREF _Toc377162035 \h </w:instrText>
             </w:r>
             <w:r>
               <w:rPr>
@@ -2155,7 +2263,7 @@
               <w:lang w:val="en-GB" w:eastAsia="ja-JP"/>
             </w:rPr>
           </w:pPr>
-          <w:hyperlink w:anchor="_Toc376986996" w:history="1">
+          <w:hyperlink w:anchor="_Toc377162036" w:history="1">
             <w:r>
               <w:rPr>
                 <w:rStyle w:val="Hyperlink"/>
@@ -2197,7 +2305,7 @@
                 <w:noProof/>
                 <w:webHidden/>
               </w:rPr>
-              <w:instrText xml:space="preserve"> PAGEREF _Toc376986996 \h </w:instrText>
+              <w:instrText xml:space="preserve"> PAGEREF _Toc377162036 \h </w:instrText>
             </w:r>
             <w:r>
               <w:rPr>
@@ -2241,7 +2349,7 @@
               <w:lang w:val="en-GB" w:eastAsia="ja-JP"/>
             </w:rPr>
           </w:pPr>
-          <w:hyperlink w:anchor="_Toc376986997" w:history="1">
+          <w:hyperlink w:anchor="_Toc377162037" w:history="1">
             <w:r>
               <w:rPr>
                 <w:rStyle w:val="Hyperlink"/>
@@ -2283,7 +2391,7 @@
                 <w:noProof/>
                 <w:webHidden/>
               </w:rPr>
-              <w:instrText xml:space="preserve"> PAGEREF _Toc376986997 \h </w:instrText>
+              <w:instrText xml:space="preserve"> PAGEREF _Toc377162037 \h </w:instrText>
             </w:r>
             <w:r>
               <w:rPr>
@@ -2338,14 +2446,14 @@
           <w:noProof/>
         </w:rPr>
       </w:pPr>
-      <w:bookmarkStart w:id="1" w:name="_Toc376986983"/>
+      <w:bookmarkStart w:id="2" w:name="_Toc377162023"/>
       <w:r>
         <w:rPr>
           <w:sz w:val="32"/>
         </w:rPr>
         <w:t>List of Tables</w:t>
       </w:r>
-      <w:bookmarkEnd w:id="1"/>
+      <w:bookmarkEnd w:id="2"/>
       <w:r>
         <w:rPr>
           <w:sz w:val="32"/>
@@ -2377,7 +2485,7 @@
           <w:lang w:val="en-GB" w:eastAsia="ja-JP"/>
         </w:rPr>
       </w:pPr>
-      <w:hyperlink w:anchor="_Toc376987007" w:history="1">
+      <w:hyperlink w:anchor="_Toc377162038" w:history="1">
         <w:r>
           <w:rPr>
             <w:rStyle w:val="Hyperlink"/>
@@ -2404,7 +2512,7 @@
             <w:noProof/>
             <w:webHidden/>
           </w:rPr>
-          <w:instrText xml:space="preserve"> PAGEREF _Toc376987007 \h </w:instrText>
+          <w:instrText xml:space="preserve"> PAGEREF _Toc377162038 \h </w:instrText>
         </w:r>
         <w:r>
           <w:rPr>
@@ -2424,7 +2532,7 @@
             <w:noProof/>
             <w:webHidden/>
           </w:rPr>
-          <w:t>6</w:t>
+          <w:t>7</w:t>
         </w:r>
         <w:r>
           <w:rPr>
@@ -2465,8 +2573,8 @@
           <w:numId w:val="0"/>
         </w:numPr>
       </w:pPr>
-      <w:bookmarkStart w:id="2" w:name="_Toc366559295"/>
-      <w:bookmarkStart w:id="3" w:name="_Toc376986984"/>
+      <w:bookmarkStart w:id="3" w:name="_Toc366559295"/>
+      <w:bookmarkStart w:id="4" w:name="_Toc377162024"/>
       <w:r>
         <w:lastRenderedPageBreak/>
         <w:t>Report No. 1</w:t>
@@ -2477,21 +2585,21 @@
       <w:r>
         <w:t>Introduction</w:t>
       </w:r>
-      <w:bookmarkEnd w:id="2"/>
       <w:bookmarkEnd w:id="3"/>
+      <w:bookmarkEnd w:id="4"/>
     </w:p>
     <w:p>
       <w:pPr>
         <w:pStyle w:val="Heading2"/>
         <w:jc w:val="both"/>
       </w:pPr>
-      <w:bookmarkStart w:id="4" w:name="_Toc366559296"/>
-      <w:bookmarkStart w:id="5" w:name="_Toc376986985"/>
+      <w:bookmarkStart w:id="5" w:name="_Toc366559296"/>
+      <w:bookmarkStart w:id="6" w:name="_Toc377162025"/>
       <w:r>
         <w:t>Project Information</w:t>
       </w:r>
-      <w:bookmarkEnd w:id="4"/>
       <w:bookmarkEnd w:id="5"/>
+      <w:bookmarkEnd w:id="6"/>
     </w:p>
     <w:p>
       <w:pPr>
@@ -2563,6 +2671,7 @@
         </w:rPr>
         <w:t xml:space="preserve">Project Code: </w:t>
       </w:r>
+      <w:proofErr w:type="spellStart"/>
       <w:r>
         <w:rPr>
           <w:b/>
@@ -2571,6 +2680,7 @@
         </w:rPr>
         <w:t>SmartB</w:t>
       </w:r>
+      <w:proofErr w:type="spellEnd"/>
     </w:p>
     <w:p>
       <w:pPr>
@@ -2676,13 +2786,13 @@
         <w:pStyle w:val="Heading2"/>
         <w:jc w:val="both"/>
       </w:pPr>
-      <w:bookmarkStart w:id="6" w:name="_Toc366559297"/>
-      <w:bookmarkStart w:id="7" w:name="_Toc376986986"/>
+      <w:bookmarkStart w:id="7" w:name="_Toc366559297"/>
+      <w:bookmarkStart w:id="8" w:name="_Toc377162026"/>
       <w:r>
         <w:t>Introduction</w:t>
       </w:r>
-      <w:bookmarkEnd w:id="6"/>
       <w:bookmarkEnd w:id="7"/>
+      <w:bookmarkEnd w:id="8"/>
     </w:p>
     <w:p>
       <w:pPr>
@@ -2748,6 +2858,12 @@
         <w:t>.</w:t>
       </w:r>
       <w:r>
+        <w:t xml:space="preserve"> To achieve this, we have to resolve the most important problem of shopping: price.</w:t>
+      </w:r>
+      <w:r>
+        <w:t xml:space="preserve"> How can we know that the price of a product is not too high? Or somewhere else has better price?</w:t>
+      </w:r>
+      <w:r>
         <w:t xml:space="preserve"> Our system will</w:t>
       </w:r>
       <w:r>
@@ -2783,19 +2899,19 @@
         <w:pStyle w:val="Heading2"/>
         <w:jc w:val="both"/>
       </w:pPr>
-      <w:bookmarkStart w:id="8" w:name="_Toc366559298"/>
-      <w:bookmarkStart w:id="9" w:name="_Toc376986987"/>
+      <w:bookmarkStart w:id="9" w:name="_Toc366559298"/>
+      <w:bookmarkStart w:id="10" w:name="_Toc377162027"/>
       <w:r>
         <w:t xml:space="preserve">Current </w:t>
       </w:r>
-      <w:bookmarkEnd w:id="8"/>
+      <w:bookmarkEnd w:id="9"/>
       <w:r>
         <w:t xml:space="preserve">Buying </w:t>
       </w:r>
       <w:r>
         <w:t>Habits</w:t>
       </w:r>
-      <w:bookmarkEnd w:id="9"/>
+      <w:bookmarkEnd w:id="10"/>
     </w:p>
     <w:p>
       <w:pPr>
@@ -3034,8 +3150,8 @@
           <w:szCs w:val="32"/>
         </w:rPr>
       </w:pPr>
-      <w:bookmarkStart w:id="10" w:name="OLE_LINK1"/>
-      <w:bookmarkStart w:id="11" w:name="OLE_LINK2"/>
+      <w:bookmarkStart w:id="11" w:name="OLE_LINK1"/>
+      <w:bookmarkStart w:id="12" w:name="OLE_LINK2"/>
       <w:r>
         <w:rPr>
           <w:bCs/>
@@ -3043,8 +3159,8 @@
         </w:rPr>
         <w:t>At random markets</w:t>
       </w:r>
-      <w:bookmarkEnd w:id="10"/>
       <w:bookmarkEnd w:id="11"/>
+      <w:bookmarkEnd w:id="12"/>
       <w:r>
         <w:rPr>
           <w:bCs/>
@@ -3107,11 +3223,11 @@
         <w:pStyle w:val="Heading2"/>
         <w:jc w:val="both"/>
       </w:pPr>
-      <w:bookmarkStart w:id="12" w:name="_Toc376986988"/>
+      <w:bookmarkStart w:id="13" w:name="_Toc377162028"/>
       <w:r>
         <w:t>Problem Definition</w:t>
       </w:r>
-      <w:bookmarkEnd w:id="12"/>
+      <w:bookmarkEnd w:id="13"/>
     </w:p>
     <w:p>
       <w:pPr>
@@ -3482,17 +3598,6 @@
     </w:p>
     <w:p>
       <w:pPr>
-        <w:pStyle w:val="Heading2"/>
-        <w:jc w:val="both"/>
-      </w:pPr>
-      <w:bookmarkStart w:id="13" w:name="_Toc376986989"/>
-      <w:r>
-        <w:t>Proposed Solution</w:t>
-      </w:r>
-      <w:bookmarkEnd w:id="13"/>
-    </w:p>
-    <w:p>
-      <w:pPr>
         <w:pStyle w:val="Default"/>
         <w:ind w:left="810"/>
         <w:jc w:val="both"/>
@@ -3501,33 +3606,28 @@
           <w:szCs w:val="28"/>
         </w:rPr>
       </w:pPr>
-      <w:r>
-        <w:rPr>
-          <w:bCs/>
-          <w:szCs w:val="28"/>
-        </w:rPr>
-        <w:t xml:space="preserve">The system is intended </w:t>
-      </w:r>
-      <w:r>
-        <w:rPr>
-          <w:bCs/>
-          <w:szCs w:val="28"/>
-        </w:rPr>
-        <w:t>for use</w:t>
-      </w:r>
-      <w:r>
-        <w:rPr>
-          <w:bCs/>
-          <w:szCs w:val="28"/>
-        </w:rPr>
-        <w:t xml:space="preserve"> by </w:t>
-      </w:r>
-      <w:r>
-        <w:rPr>
-          <w:bCs/>
-          <w:szCs w:val="28"/>
-        </w:rPr>
-        <w:t>those</w:t>
+      <w:bookmarkStart w:id="14" w:name="OLE_LINK3"/>
+      <w:bookmarkStart w:id="15" w:name="OLE_LINK4"/>
+      <w:r>
+        <w:rPr>
+          <w:bCs/>
+          <w:szCs w:val="28"/>
+        </w:rPr>
+        <w:t>According to the description above, we can realize that</w:t>
+      </w:r>
+      <w:r>
+        <w:rPr>
+          <w:bCs/>
+          <w:szCs w:val="28"/>
+        </w:rPr>
+        <w:t xml:space="preserve"> price is the most important </w:t>
+      </w:r>
+      <w:r>
+        <w:rPr>
+          <w:bCs/>
+          <w:szCs w:val="28"/>
+        </w:rPr>
+        <w:t>thing</w:t>
       </w:r>
       <w:r>
         <w:rPr>
@@ -3541,81 +3641,169 @@
           <w:bCs/>
           <w:szCs w:val="28"/>
         </w:rPr>
-        <w:t>with a</w:t>
-      </w:r>
-      <w:r>
-        <w:rPr>
-          <w:bCs/>
-          <w:szCs w:val="28"/>
-        </w:rPr>
-        <w:t xml:space="preserve"> smart phone or </w:t>
-      </w:r>
-      <w:r>
-        <w:rPr>
-          <w:bCs/>
-          <w:szCs w:val="28"/>
-        </w:rPr>
-        <w:t xml:space="preserve">a </w:t>
-      </w:r>
-      <w:r>
-        <w:rPr>
-          <w:bCs/>
-          <w:szCs w:val="28"/>
-        </w:rPr>
-        <w:t>laptop</w:t>
-      </w:r>
-      <w:r>
-        <w:rPr>
-          <w:bCs/>
-          <w:szCs w:val="28"/>
-        </w:rPr>
-        <w:t>/computer</w:t>
-      </w:r>
-      <w:r>
-        <w:rPr>
-          <w:bCs/>
-          <w:szCs w:val="28"/>
-        </w:rPr>
-        <w:t xml:space="preserve"> </w:t>
-      </w:r>
-      <w:r>
-        <w:rPr>
-          <w:bCs/>
-          <w:szCs w:val="28"/>
-        </w:rPr>
-        <w:t>with</w:t>
-      </w:r>
-      <w:r>
-        <w:rPr>
-          <w:bCs/>
-          <w:szCs w:val="28"/>
-        </w:rPr>
-        <w:t xml:space="preserve"> Internet connection. </w:t>
-      </w:r>
-      <w:r>
-        <w:rPr>
-          <w:bCs/>
-          <w:szCs w:val="28"/>
-        </w:rPr>
-        <w:t>The system will have</w:t>
-      </w:r>
-      <w:r>
-        <w:rPr>
-          <w:bCs/>
-          <w:szCs w:val="28"/>
-        </w:rPr>
-        <w:t xml:space="preserve"> the</w:t>
-      </w:r>
-      <w:r>
-        <w:rPr>
-          <w:bCs/>
-          <w:szCs w:val="28"/>
-        </w:rPr>
-        <w:t xml:space="preserve"> following functions:</w:t>
-      </w:r>
+        <w:t>in</w:t>
+      </w:r>
+      <w:r>
+        <w:rPr>
+          <w:bCs/>
+          <w:szCs w:val="28"/>
+        </w:rPr>
+        <w:t xml:space="preserve"> shopping. Is the price too high? Does somewhere else have better price? How much can I </w:t>
+      </w:r>
+      <w:r>
+        <w:rPr>
+          <w:bCs/>
+          <w:szCs w:val="28"/>
+        </w:rPr>
+        <w:t>bargain</w:t>
+      </w:r>
+      <w:r>
+        <w:rPr>
+          <w:bCs/>
+          <w:szCs w:val="28"/>
+        </w:rPr>
+        <w:t>? Our system will help you with those problems.</w:t>
+      </w:r>
+      <w:bookmarkEnd w:id="14"/>
+      <w:bookmarkEnd w:id="15"/>
     </w:p>
     <w:p>
       <w:pPr>
+        <w:pStyle w:val="Heading2"/>
+        <w:jc w:val="both"/>
+      </w:pPr>
+      <w:bookmarkStart w:id="16" w:name="_Toc377162029"/>
+      <w:r>
+        <w:t>Proposed Solution</w:t>
+      </w:r>
+      <w:bookmarkEnd w:id="16"/>
+    </w:p>
+    <w:p>
+      <w:pPr>
+        <w:pStyle w:val="Default"/>
+        <w:ind w:left="810"/>
+        <w:jc w:val="both"/>
+        <w:rPr>
+          <w:bCs/>
+          <w:szCs w:val="28"/>
+        </w:rPr>
+      </w:pPr>
+      <w:r>
+        <w:rPr>
+          <w:bCs/>
+          <w:szCs w:val="28"/>
+        </w:rPr>
+        <w:lastRenderedPageBreak/>
+        <w:t xml:space="preserve">The system is intended </w:t>
+      </w:r>
+      <w:r>
+        <w:rPr>
+          <w:bCs/>
+          <w:szCs w:val="28"/>
+        </w:rPr>
+        <w:t>for use</w:t>
+      </w:r>
+      <w:r>
+        <w:rPr>
+          <w:bCs/>
+          <w:szCs w:val="28"/>
+        </w:rPr>
+        <w:t xml:space="preserve"> by </w:t>
+      </w:r>
+      <w:r>
+        <w:rPr>
+          <w:bCs/>
+          <w:szCs w:val="28"/>
+        </w:rPr>
+        <w:t>those</w:t>
+      </w:r>
+      <w:r>
+        <w:rPr>
+          <w:bCs/>
+          <w:szCs w:val="28"/>
+        </w:rPr>
+        <w:t xml:space="preserve"> </w:t>
+      </w:r>
+      <w:r>
+        <w:rPr>
+          <w:bCs/>
+          <w:szCs w:val="28"/>
+        </w:rPr>
+        <w:t>with a</w:t>
+      </w:r>
+      <w:r>
+        <w:rPr>
+          <w:bCs/>
+          <w:szCs w:val="28"/>
+        </w:rPr>
+        <w:t xml:space="preserve"> smart phone or </w:t>
+      </w:r>
+      <w:r>
+        <w:rPr>
+          <w:bCs/>
+          <w:szCs w:val="28"/>
+        </w:rPr>
+        <w:t xml:space="preserve">a </w:t>
+      </w:r>
+      <w:r>
+        <w:rPr>
+          <w:bCs/>
+          <w:szCs w:val="28"/>
+        </w:rPr>
+        <w:t>laptop</w:t>
+      </w:r>
+      <w:r>
+        <w:rPr>
+          <w:bCs/>
+          <w:szCs w:val="28"/>
+        </w:rPr>
+        <w:t>/computer</w:t>
+      </w:r>
+      <w:r>
+        <w:rPr>
+          <w:bCs/>
+          <w:szCs w:val="28"/>
+        </w:rPr>
+        <w:t xml:space="preserve"> </w:t>
+      </w:r>
+      <w:r>
+        <w:rPr>
+          <w:bCs/>
+          <w:szCs w:val="28"/>
+        </w:rPr>
+        <w:t>with</w:t>
+      </w:r>
+      <w:r>
+        <w:rPr>
+          <w:bCs/>
+          <w:szCs w:val="28"/>
+        </w:rPr>
+        <w:t xml:space="preserve"> Internet connection. </w:t>
+      </w:r>
+      <w:r>
+        <w:rPr>
+          <w:bCs/>
+          <w:szCs w:val="28"/>
+        </w:rPr>
+        <w:t>The system will have</w:t>
+      </w:r>
+      <w:r>
+        <w:rPr>
+          <w:bCs/>
+          <w:szCs w:val="28"/>
+        </w:rPr>
+        <w:t xml:space="preserve"> the</w:t>
+      </w:r>
+      <w:r>
+        <w:rPr>
+          <w:bCs/>
+          <w:szCs w:val="28"/>
+        </w:rPr>
+        <w:t xml:space="preserve"> following functions:</w:t>
+      </w:r>
+    </w:p>
+    <w:p>
+      <w:pPr>
         <w:pStyle w:val="Heading3"/>
       </w:pPr>
       <w:r>
@@ -3626,7 +3814,7 @@
         </w:rPr>
         <w:t xml:space="preserve"> </w:t>
       </w:r>
-      <w:bookmarkStart w:id="14" w:name="_Toc376986990"/>
+      <w:bookmarkStart w:id="17" w:name="_Toc377162030"/>
       <w:r>
         <w:rPr>
           <w:rStyle w:val="Heading3Char"/>
@@ -3635,7 +3823,7 @@
         </w:rPr>
         <w:t>Feature functions</w:t>
       </w:r>
-      <w:bookmarkEnd w:id="14"/>
+      <w:bookmarkEnd w:id="17"/>
     </w:p>
     <w:p>
       <w:pPr>
@@ -3848,7 +4036,6 @@
           <w:bCs/>
           <w:szCs w:val="28"/>
         </w:rPr>
-        <w:lastRenderedPageBreak/>
         <w:t>Users can request to view the price, ask for the best buying way, and update product price.</w:t>
       </w:r>
     </w:p>
@@ -3860,7 +4047,7 @@
       <w:r>
         <w:t xml:space="preserve"> </w:t>
       </w:r>
-      <w:bookmarkStart w:id="15" w:name="_Toc376986991"/>
+      <w:bookmarkStart w:id="18" w:name="_Toc377162031"/>
       <w:r>
         <w:t>Advantage</w:t>
       </w:r>
@@ -3873,7 +4060,7 @@
       <w:r>
         <w:t>s</w:t>
       </w:r>
-      <w:bookmarkEnd w:id="15"/>
+      <w:bookmarkEnd w:id="18"/>
     </w:p>
     <w:p>
       <w:pPr>
@@ -3996,7 +4183,23 @@
           <w:color w:val="auto"/>
           <w:szCs w:val="28"/>
         </w:rPr>
-        <w:t xml:space="preserve"> the lowest price and</w:t>
+        <w:t xml:space="preserve"> the </w:t>
+      </w:r>
+      <w:r>
+        <w:rPr>
+          <w:bCs/>
+          <w:color w:val="auto"/>
+          <w:szCs w:val="28"/>
+        </w:rPr>
+        <w:t>appropriate</w:t>
+      </w:r>
+      <w:r>
+        <w:rPr>
+          <w:bCs/>
+          <w:color w:val="auto"/>
+          <w:szCs w:val="28"/>
+        </w:rPr>
+        <w:t xml:space="preserve"> price and</w:t>
       </w:r>
       <w:r>
         <w:rPr>
@@ -4092,7 +4295,7 @@
           <w:color w:val="auto"/>
           <w:szCs w:val="28"/>
         </w:rPr>
-        <w:t xml:space="preserve"> Internet connection is required to </w:t>
+        <w:t xml:space="preserve"> </w:t>
       </w:r>
       <w:r>
         <w:rPr>
@@ -4100,6 +4303,14 @@
           <w:color w:val="auto"/>
           <w:szCs w:val="28"/>
         </w:rPr>
+        <w:t xml:space="preserve">Internet connection is required to </w:t>
+      </w:r>
+      <w:r>
+        <w:rPr>
+          <w:bCs/>
+          <w:color w:val="auto"/>
+          <w:szCs w:val="28"/>
+        </w:rPr>
         <w:t>obtain</w:t>
       </w:r>
       <w:r>
@@ -4109,6 +4320,14 @@
           <w:szCs w:val="28"/>
         </w:rPr>
         <w:t xml:space="preserve"> the latest information.</w:t>
+      </w:r>
+      <w:r>
+        <w:rPr>
+          <w:bCs/>
+          <w:color w:val="auto"/>
+          <w:szCs w:val="28"/>
+        </w:rPr>
+        <w:t xml:space="preserve"> In case there is no Internet connection available, user still can use the system in offline mode with data from the previous synchronization.</w:t>
       </w:r>
     </w:p>
     <w:p>
@@ -4116,14 +4335,14 @@
         <w:pStyle w:val="Heading2"/>
         <w:jc w:val="both"/>
       </w:pPr>
-      <w:bookmarkStart w:id="16" w:name="_Toc376986992"/>
+      <w:bookmarkStart w:id="19" w:name="_Toc377162032"/>
       <w:r>
         <w:t>Functional Requirement</w:t>
       </w:r>
       <w:r>
         <w:t>s</w:t>
       </w:r>
-      <w:bookmarkEnd w:id="16"/>
+      <w:bookmarkEnd w:id="19"/>
     </w:p>
     <w:p>
       <w:pPr>
@@ -4165,14 +4384,14 @@
       <w:r>
         <w:t xml:space="preserve"> </w:t>
       </w:r>
-      <w:bookmarkStart w:id="17" w:name="_Toc376986993"/>
+      <w:bookmarkStart w:id="20" w:name="_Toc377162033"/>
       <w:r>
         <w:t>Data</w:t>
       </w:r>
       <w:r>
         <w:t xml:space="preserve"> Management</w:t>
       </w:r>
-      <w:bookmarkEnd w:id="17"/>
+      <w:bookmarkEnd w:id="20"/>
     </w:p>
     <w:p>
       <w:pPr>
@@ -4363,7 +4582,7 @@
           <w:bCs/>
           <w:szCs w:val="28"/>
         </w:rPr>
-        <w:t>daily</w:t>
+        <w:t>on current day</w:t>
       </w:r>
       <w:r>
         <w:rPr>
@@ -4381,11 +4600,11 @@
       <w:r>
         <w:t xml:space="preserve"> </w:t>
       </w:r>
-      <w:bookmarkStart w:id="18" w:name="_Toc376986994"/>
+      <w:bookmarkStart w:id="21" w:name="_Toc377162034"/>
       <w:r>
         <w:t>Suggestion</w:t>
       </w:r>
-      <w:bookmarkEnd w:id="18"/>
+      <w:bookmarkEnd w:id="21"/>
     </w:p>
     <w:p>
       <w:pPr>
@@ -4441,19 +4660,10 @@
     <w:p>
       <w:pPr>
         <w:pStyle w:val="Heading3"/>
-        <w:jc w:val="both"/>
-      </w:pPr>
-      <w:r>
-        <w:t xml:space="preserve"> </w:t>
-      </w:r>
-      <w:bookmarkStart w:id="19" w:name="_Toc376986995"/>
-      <w:r>
-        <w:t>User</w:t>
-      </w:r>
-      <w:r>
-        <w:t xml:space="preserve"> Management</w:t>
-      </w:r>
-      <w:bookmarkEnd w:id="19"/>
+      </w:pPr>
+      <w:r>
+        <w:t>View Price</w:t>
+      </w:r>
     </w:p>
     <w:p>
       <w:pPr>
@@ -4465,52 +4675,16 @@
         <w:ind w:left="1170"/>
         <w:jc w:val="both"/>
         <w:rPr>
-          <w:b/>
-          <w:bCs/>
-          <w:szCs w:val="28"/>
-        </w:rPr>
-      </w:pPr>
-      <w:r>
-        <w:rPr>
-          <w:bCs/>
-          <w:szCs w:val="28"/>
-        </w:rPr>
-        <w:t>S</w:t>
-      </w:r>
-      <w:r>
-        <w:rPr>
-          <w:bCs/>
-          <w:szCs w:val="28"/>
-        </w:rPr>
-        <w:t>taff</w:t>
-      </w:r>
-      <w:r>
-        <w:rPr>
-          <w:bCs/>
-          <w:szCs w:val="28"/>
-        </w:rPr>
-        <w:t xml:space="preserve"> can add/edit/activate/deactivate</w:t>
-      </w:r>
-      <w:r>
-        <w:rPr>
-          <w:bCs/>
-          <w:szCs w:val="28"/>
-        </w:rPr>
-        <w:t xml:space="preserve"> </w:t>
-      </w:r>
-      <w:r>
-        <w:rPr>
-          <w:bCs/>
-          <w:szCs w:val="28"/>
-        </w:rPr>
-        <w:t>users</w:t>
-      </w:r>
-      <w:r>
-        <w:rPr>
-          <w:bCs/>
-          <w:szCs w:val="28"/>
-        </w:rPr>
-        <w:t>.</w:t>
+          <w:bCs/>
+          <w:szCs w:val="28"/>
+        </w:rPr>
+      </w:pPr>
+      <w:r>
+        <w:rPr>
+          <w:bCs/>
+          <w:szCs w:val="28"/>
+        </w:rPr>
+        <w:t>User can view the price range of a product.</w:t>
       </w:r>
     </w:p>
     <w:p>
@@ -4521,14 +4695,14 @@
       <w:r>
         <w:t xml:space="preserve"> </w:t>
       </w:r>
-      <w:bookmarkStart w:id="20" w:name="_Toc376986996"/>
-      <w:r>
-        <w:t>Market</w:t>
+      <w:bookmarkStart w:id="22" w:name="_Toc377162035"/>
+      <w:r>
+        <w:t>User</w:t>
       </w:r>
       <w:r>
         <w:t xml:space="preserve"> Management</w:t>
       </w:r>
-      <w:bookmarkEnd w:id="20"/>
+      <w:bookmarkEnd w:id="22"/>
     </w:p>
     <w:p>
       <w:pPr>
@@ -4550,33 +4724,115 @@
           <w:bCs/>
           <w:szCs w:val="28"/>
         </w:rPr>
-        <w:t>The admin can add/edit/activate/deactivate</w:t>
-      </w:r>
-      <w:r>
-        <w:rPr>
-          <w:bCs/>
-          <w:szCs w:val="28"/>
-        </w:rPr>
-        <w:t xml:space="preserve"> </w:t>
-      </w:r>
-      <w:r>
-        <w:rPr>
-          <w:bCs/>
-          <w:szCs w:val="28"/>
-        </w:rPr>
-        <w:t>markets.</w:t>
+        <w:t>S</w:t>
+      </w:r>
+      <w:r>
+        <w:rPr>
+          <w:bCs/>
+          <w:szCs w:val="28"/>
+        </w:rPr>
+        <w:t>taff</w:t>
+      </w:r>
+      <w:r>
+        <w:rPr>
+          <w:bCs/>
+          <w:szCs w:val="28"/>
+        </w:rPr>
+        <w:t xml:space="preserve"> can </w:t>
+      </w:r>
+      <w:r>
+        <w:rPr>
+          <w:bCs/>
+          <w:szCs w:val="28"/>
+        </w:rPr>
+        <w:t xml:space="preserve">manage </w:t>
+      </w:r>
+      <w:r>
+        <w:rPr>
+          <w:bCs/>
+          <w:szCs w:val="28"/>
+        </w:rPr>
+        <w:t>users</w:t>
+      </w:r>
+      <w:r>
+        <w:rPr>
+          <w:bCs/>
+          <w:szCs w:val="28"/>
+        </w:rPr>
+        <w:t>.</w:t>
       </w:r>
     </w:p>
     <w:p>
       <w:pPr>
+        <w:pStyle w:val="Heading3"/>
+        <w:jc w:val="both"/>
+      </w:pPr>
+      <w:r>
+        <w:t xml:space="preserve"> </w:t>
+      </w:r>
+      <w:bookmarkStart w:id="23" w:name="_Toc377162036"/>
+      <w:r>
+        <w:t>Market</w:t>
+      </w:r>
+      <w:r>
+        <w:t xml:space="preserve"> Management</w:t>
+      </w:r>
+      <w:bookmarkEnd w:id="23"/>
+    </w:p>
+    <w:p>
+      <w:pPr>
+        <w:pStyle w:val="Default"/>
+        <w:numPr>
+          <w:ilvl w:val="0"/>
+          <w:numId w:val="4"/>
+        </w:numPr>
+        <w:ind w:left="1170"/>
+        <w:jc w:val="both"/>
+        <w:rPr>
+          <w:b/>
+          <w:bCs/>
+          <w:szCs w:val="28"/>
+        </w:rPr>
+      </w:pPr>
+      <w:r>
+        <w:rPr>
+          <w:bCs/>
+          <w:szCs w:val="28"/>
+        </w:rPr>
+        <w:t xml:space="preserve">The admin can </w:t>
+      </w:r>
+      <w:r>
+        <w:rPr>
+          <w:bCs/>
+          <w:szCs w:val="28"/>
+        </w:rPr>
+        <w:t>manage</w:t>
+      </w:r>
+      <w:r>
+        <w:rPr>
+          <w:bCs/>
+          <w:szCs w:val="28"/>
+        </w:rPr>
+        <w:t xml:space="preserve"> </w:t>
+      </w:r>
+      <w:r>
+        <w:rPr>
+          <w:bCs/>
+          <w:szCs w:val="28"/>
+        </w:rPr>
+        <w:t>markets.</w:t>
+      </w:r>
+    </w:p>
+    <w:p>
+      <w:pPr>
         <w:pStyle w:val="Heading2"/>
         <w:jc w:val="both"/>
       </w:pPr>
-      <w:bookmarkStart w:id="21" w:name="_Toc376986997"/>
+      <w:bookmarkStart w:id="24" w:name="_Toc377162037"/>
       <w:r>
         <w:t>Role and Responsibility</w:t>
       </w:r>
-      <w:bookmarkEnd w:id="21"/>
+      <w:bookmarkEnd w:id="24"/>
       <w:r>
         <w:t xml:space="preserve"> </w:t>
       </w:r>
@@ -4751,6 +5007,7 @@
                 <w:szCs w:val="28"/>
               </w:rPr>
             </w:pPr>
+            <w:proofErr w:type="spellStart"/>
             <w:r>
               <w:rPr>
                 <w:szCs w:val="28"/>
@@ -4767,13 +5024,34 @@
               <w:rPr>
                 <w:szCs w:val="28"/>
               </w:rPr>
-              <w:t>u Tr</w:t>
-            </w:r>
+              <w:t>u</w:t>
+            </w:r>
+            <w:proofErr w:type="spellEnd"/>
             <w:r>
               <w:rPr>
                 <w:szCs w:val="28"/>
               </w:rPr>
-              <w:t>ong Kha</w:t>
+              <w:t xml:space="preserve"> </w:t>
+            </w:r>
+            <w:proofErr w:type="spellStart"/>
+            <w:r>
+              <w:rPr>
+                <w:szCs w:val="28"/>
+              </w:rPr>
+              <w:t>Tr</w:t>
+            </w:r>
+            <w:r>
+              <w:rPr>
+                <w:szCs w:val="28"/>
+              </w:rPr>
+              <w:t>ong</w:t>
+            </w:r>
+            <w:proofErr w:type="spellEnd"/>
+            <w:r>
+              <w:rPr>
+                <w:szCs w:val="28"/>
+              </w:rPr>
+              <w:t xml:space="preserve"> Kha</w:t>
             </w:r>
             <w:r>
               <w:rPr>
@@ -4899,12 +5177,19 @@
               <w:rPr>
                 <w:szCs w:val="28"/>
               </w:rPr>
-              <w:t xml:space="preserve"> Anh Tri</w:t>
-            </w:r>
+              <w:t xml:space="preserve"> Anh </w:t>
+            </w:r>
+            <w:proofErr w:type="spellStart"/>
             <w:r>
               <w:rPr>
                 <w:szCs w:val="28"/>
               </w:rPr>
+              <w:t>Tri</w:t>
+            </w:r>
+            <w:r>
+              <w:rPr>
+                <w:szCs w:val="28"/>
+              </w:rPr>
               <w:t>e</w:t>
             </w:r>
             <w:r>
@@ -4913,6 +5198,7 @@
               </w:rPr>
               <w:t>t</w:t>
             </w:r>
+            <w:proofErr w:type="spellEnd"/>
           </w:p>
         </w:tc>
         <w:tc>
@@ -4996,6 +5282,7 @@
               <w:rPr>
                 <w:szCs w:val="28"/>
               </w:rPr>
+              <w:lastRenderedPageBreak/>
               <w:t>3</w:t>
             </w:r>
           </w:p>
@@ -5028,7 +5315,21 @@
               <w:rPr>
                 <w:szCs w:val="28"/>
               </w:rPr>
-              <w:t>nh Thanh Vi</w:t>
+              <w:t xml:space="preserve">nh </w:t>
+            </w:r>
+            <w:proofErr w:type="spellStart"/>
+            <w:r>
+              <w:rPr>
+                <w:szCs w:val="28"/>
+              </w:rPr>
+              <w:t>Thanh</w:t>
+            </w:r>
+            <w:proofErr w:type="spellEnd"/>
+            <w:r>
+              <w:rPr>
+                <w:szCs w:val="28"/>
+              </w:rPr>
+              <w:t xml:space="preserve"> Vi</w:t>
             </w:r>
             <w:r>
               <w:rPr>
@@ -5279,14 +5580,20 @@
               </w:rPr>
               <w:t xml:space="preserve">n </w:t>
             </w:r>
+            <w:proofErr w:type="spellStart"/>
             <w:r>
               <w:rPr>
                 <w:szCs w:val="28"/>
               </w:rPr>
-              <w:t>Trung Du</w:t>
-            </w:r>
-            <w:bookmarkStart w:id="22" w:name="_GoBack"/>
-            <w:bookmarkEnd w:id="22"/>
+              <w:t>Trung</w:t>
+            </w:r>
+            <w:proofErr w:type="spellEnd"/>
+            <w:r>
+              <w:rPr>
+                <w:szCs w:val="28"/>
+              </w:rPr>
+              <w:t xml:space="preserve"> Du</w:t>
+            </w:r>
             <w:r>
               <w:rPr>
                 <w:szCs w:val="28"/>
@@ -5368,7 +5675,7 @@
           <w:szCs w:val="24"/>
         </w:rPr>
       </w:pPr>
-      <w:bookmarkStart w:id="23" w:name="_Toc376987007"/>
+      <w:bookmarkStart w:id="25" w:name="_Toc377162038"/>
       <w:r>
         <w:rPr>
           <w:color w:val="auto"/>
@@ -5442,7 +5749,7 @@
         </w:rPr>
         <w:t>ies</w:t>
       </w:r>
-      <w:bookmarkEnd w:id="23"/>
+      <w:bookmarkEnd w:id="25"/>
     </w:p>
     <w:sectPr>
       <w:pgSz w:w="11909" w:h="16834" w:code="9"/>
@@ -5823,6 +6130,119 @@
     </w:lvl>
   </w:abstractNum>
   <w:abstractNum w:abstractNumId="3">
+    <w:nsid w:val="1DA037FB"/>
+    <w:multiLevelType w:val="hybridMultilevel"/>
+    <w:tmpl w:val="956CC8DE"/>
+    <w:lvl w:ilvl="0" w:tplc="7F5E9F04">
+      <w:start w:val="1"/>
+      <w:numFmt w:val="bullet"/>
+      <w:lvlText w:val="-"/>
+      <w:lvlJc w:val="left"/>
+      <w:pPr>
+        <w:ind w:left="1080" w:hanging="360"/>
+      </w:pPr>
+      <w:rPr>
+        <w:rFonts w:ascii="Cambria" w:eastAsiaTheme="minorHAnsi" w:hAnsi="Cambria" w:cs="Cambria" w:hint="default"/>
+      </w:rPr>
+    </w:lvl>
+    <w:lvl w:ilvl="1" w:tplc="08090003" w:tentative="1">
+      <w:start w:val="1"/>
+      <w:numFmt w:val="bullet"/>
+      <w:lvlText w:val="o"/>
+      <w:lvlJc w:val="left"/>
+      <w:pPr>
+        <w:ind w:left="1800" w:hanging="360"/>
+      </w:pPr>
+      <w:rPr>
+        <w:rFonts w:ascii="Courier New" w:hAnsi="Courier New" w:cs="Courier New" w:hint="default"/>
+      </w:rPr>
+    </w:lvl>
+    <w:lvl w:ilvl="2" w:tplc="08090005" w:tentative="1">
+      <w:start w:val="1"/>
+      <w:numFmt w:val="bullet"/>
+      <w:lvlText w:val=""/>
+      <w:lvlJc w:val="left"/>
+      <w:pPr>
+        <w:ind w:left="2520" w:hanging="360"/>
+      </w:pPr>
+      <w:rPr>
+        <w:rFonts w:ascii="Wingdings" w:hAnsi="Wingdings" w:hint="default"/>
+      </w:rPr>
+    </w:lvl>
+    <w:lvl w:ilvl="3" w:tplc="08090001" w:tentative="1">
+      <w:start w:val="1"/>
+      <w:numFmt w:val="bullet"/>
+      <w:lvlText w:val=""/>
+      <w:lvlJc w:val="left"/>
+      <w:pPr>
+        <w:ind w:left="3240" w:hanging="360"/>
+      </w:pPr>
+      <w:rPr>
+        <w:rFonts w:ascii="Symbol" w:hAnsi="Symbol" w:hint="default"/>
+      </w:rPr>
+    </w:lvl>
+    <w:lvl w:ilvl="4" w:tplc="08090003" w:tentative="1">
+      <w:start w:val="1"/>
+      <w:numFmt w:val="bullet"/>
+      <w:lvlText w:val="o"/>
+      <w:lvlJc w:val="left"/>
+      <w:pPr>
+        <w:ind w:left="3960" w:hanging="360"/>
+      </w:pPr>
+      <w:rPr>
+        <w:rFonts w:ascii="Courier New" w:hAnsi="Courier New" w:cs="Courier New" w:hint="default"/>
+      </w:rPr>
+    </w:lvl>
+    <w:lvl w:ilvl="5" w:tplc="08090005" w:tentative="1">
+      <w:start w:val="1"/>
+      <w:numFmt w:val="bullet"/>
+      <w:lvlText w:val=""/>
+      <w:lvlJc w:val="left"/>
+      <w:pPr>
+        <w:ind w:left="4680" w:hanging="360"/>
+      </w:pPr>
+      <w:rPr>
+        <w:rFonts w:ascii="Wingdings" w:hAnsi="Wingdings" w:hint="default"/>
+      </w:rPr>
+    </w:lvl>
+    <w:lvl w:ilvl="6" w:tplc="08090001" w:tentative="1">
+      <w:start w:val="1"/>
+      <w:numFmt w:val="bullet"/>
+      <w:lvlText w:val=""/>
+      <w:lvlJc w:val="left"/>
+      <w:pPr>
+        <w:ind w:left="5400" w:hanging="360"/>
+      </w:pPr>
+      <w:rPr>
+        <w:rFonts w:ascii="Symbol" w:hAnsi="Symbol" w:hint="default"/>
+      </w:rPr>
+    </w:lvl>
+    <w:lvl w:ilvl="7" w:tplc="08090003" w:tentative="1">
+      <w:start w:val="1"/>
+      <w:numFmt w:val="bullet"/>
+      <w:lvlText w:val="o"/>
+      <w:lvlJc w:val="left"/>
+      <w:pPr>
+        <w:ind w:left="6120" w:hanging="360"/>
+      </w:pPr>
+      <w:rPr>
+        <w:rFonts w:ascii="Courier New" w:hAnsi="Courier New" w:cs="Courier New" w:hint="default"/>
+      </w:rPr>
+    </w:lvl>
+    <w:lvl w:ilvl="8" w:tplc="08090005" w:tentative="1">
+      <w:start w:val="1"/>
+      <w:numFmt w:val="bullet"/>
+      <w:lvlText w:val=""/>
+      <w:lvlJc w:val="left"/>
+      <w:pPr>
+        <w:ind w:left="6840" w:hanging="360"/>
+      </w:pPr>
+      <w:rPr>
+        <w:rFonts w:ascii="Wingdings" w:hAnsi="Wingdings" w:hint="default"/>
+      </w:rPr>
+    </w:lvl>
+  </w:abstractNum>
+  <w:abstractNum w:abstractNumId="4">
     <w:nsid w:val="246A2E90"/>
     <w:multiLevelType w:val="hybridMultilevel"/>
     <w:tmpl w:val="BA18ADD0"/>
@@ -5911,10 +6331,10 @@
       </w:pPr>
     </w:lvl>
   </w:abstractNum>
-  <w:abstractNum w:abstractNumId="4">
+  <w:abstractNum w:abstractNumId="5">
     <w:nsid w:val="3415456C"/>
     <w:multiLevelType w:val="hybridMultilevel"/>
-    <w:tmpl w:val="22129210"/>
+    <w:tmpl w:val="7DCEA4F6"/>
     <w:lvl w:ilvl="0" w:tplc="7F5E9F04">
       <w:start w:val="1"/>
       <w:numFmt w:val="bullet"/>
@@ -6024,7 +6444,7 @@
       </w:rPr>
     </w:lvl>
   </w:abstractNum>
-  <w:abstractNum w:abstractNumId="5">
+  <w:abstractNum w:abstractNumId="6">
     <w:nsid w:val="34347ADB"/>
     <w:multiLevelType w:val="hybridMultilevel"/>
     <w:tmpl w:val="0CF2DD04"/>
@@ -6137,7 +6557,7 @@
       </w:rPr>
     </w:lvl>
   </w:abstractNum>
-  <w:abstractNum w:abstractNumId="6">
+  <w:abstractNum w:abstractNumId="7">
     <w:nsid w:val="72CD7B58"/>
     <w:multiLevelType w:val="multilevel"/>
     <w:tmpl w:val="EED64D4A"/>
@@ -6262,7 +6682,7 @@
       </w:rPr>
     </w:lvl>
   </w:abstractNum>
-  <w:abstractNum w:abstractNumId="7">
+  <w:abstractNum w:abstractNumId="8">
     <w:nsid w:val="7D480DD4"/>
     <w:multiLevelType w:val="multilevel"/>
     <w:tmpl w:val="D22C6B4E"/>
@@ -6384,28 +6804,28 @@
     </w:lvl>
   </w:abstractNum>
   <w:num w:numId="1">
-    <w:abstractNumId w:val="3"/>
+    <w:abstractNumId w:val="4"/>
   </w:num>
   <w:num w:numId="2">
-    <w:abstractNumId w:val="7"/>
+    <w:abstractNumId w:val="8"/>
   </w:num>
   <w:num w:numId="3">
     <w:abstractNumId w:val="1"/>
   </w:num>
   <w:num w:numId="4">
-    <w:abstractNumId w:val="4"/>
+    <w:abstractNumId w:val="5"/>
   </w:num>
   <w:num w:numId="5">
     <w:abstractNumId w:val="0"/>
   </w:num>
   <w:num w:numId="6">
-    <w:abstractNumId w:val="5"/>
+    <w:abstractNumId w:val="6"/>
   </w:num>
   <w:num w:numId="7">
-    <w:abstractNumId w:val="6"/>
+    <w:abstractNumId w:val="7"/>
   </w:num>
   <w:num w:numId="8">
-    <w:abstractNumId w:val="6"/>
+    <w:abstractNumId w:val="7"/>
     <w:lvlOverride w:ilvl="0">
       <w:startOverride w:val="1"/>
     </w:lvlOverride>
@@ -6444,7 +6864,7 @@
     </w:lvlOverride>
   </w:num>
   <w:num w:numId="11">
-    <w:abstractNumId w:val="6"/>
+    <w:abstractNumId w:val="7"/>
     <w:lvlOverride w:ilvl="0">
       <w:startOverride w:val="1"/>
     </w:lvlOverride>
@@ -6472,6 +6892,9 @@
     <w:lvlOverride w:ilvl="8">
       <w:startOverride w:val="1"/>
     </w:lvlOverride>
+  </w:num>
+  <w:num w:numId="12">
+    <w:abstractNumId w:val="3"/>
   </w:num>
 </w:numbering>
 </file>
@@ -8916,7 +9339,7 @@
 </file>
 
 <file path=customXml/itemProps1.xml><?xml version="1.0" encoding="utf-8"?>
-<ds:datastoreItem xmlns:ds="http://schemas.openxmlformats.org/officeDocument/2006/customXml" ds:itemID="{FD2A4669-6DD6-4559-9D65-6C86F2B42E30}">
+<ds:datastoreItem xmlns:ds="http://schemas.openxmlformats.org/officeDocument/2006/customXml" ds:itemID="{3DA63EE7-1F77-4C36-B289-10221C6D78AB}">
   <ds:schemaRefs>
     <ds:schemaRef ds:uri="http://schemas.openxmlformats.org/officeDocument/2006/bibliography"/>
   </ds:schemaRefs>

</xml_diff>

<commit_message>
- Add meeting minutes. - Modify report 1, 2.
</commit_message>
<xml_diff>
--- a/ smart-buy/Reports/Report 1 - Introduction.docx
+++ b/ smart-buy/Reports/Report 1 - Introduction.docx
@@ -16,7 +16,7 @@
           <w:rFonts w:ascii="Cambria" w:hAnsi="Cambria"/>
           <w:b/>
           <w:noProof/>
-          <w:lang w:val="en-GB" w:eastAsia="ja-JP"/>
+          <w:lang w:eastAsia="ja-JP"/>
         </w:rPr>
         <w:drawing>
           <wp:anchor distT="0" distB="0" distL="114300" distR="114300" simplePos="0" relativeHeight="251659264" behindDoc="1" locked="0" layoutInCell="1" allowOverlap="1" wp14:anchorId="1845F6A9" wp14:editId="4F146E63">
@@ -27,14 +27,14 @@
             <wp:positionV relativeFrom="paragraph">
               <wp:posOffset>-5080</wp:posOffset>
             </wp:positionV>
-            <wp:extent cx="2847340" cy="783590"/>
+            <wp:extent cx="2800350" cy="781050"/>
             <wp:effectExtent l="0" t="0" r="0" b="0"/>
             <wp:wrapTight wrapText="bothSides">
               <wp:wrapPolygon edited="0">
                 <wp:start x="0" y="0"/>
-                <wp:lineTo x="0" y="21005"/>
-                <wp:lineTo x="21388" y="21005"/>
-                <wp:lineTo x="21388" y="0"/>
+                <wp:lineTo x="0" y="21073"/>
+                <wp:lineTo x="21453" y="21073"/>
+                <wp:lineTo x="21453" y="0"/>
                 <wp:lineTo x="0" y="0"/>
               </wp:wrapPolygon>
             </wp:wrapTight>
@@ -67,7 +67,7 @@
                   <pic:spPr bwMode="auto">
                     <a:xfrm>
                       <a:off x="0" y="0"/>
-                      <a:ext cx="2847340" cy="783590"/>
+                      <a:ext cx="2809457" cy="783590"/>
                     </a:xfrm>
                     <a:prstGeom prst="rect">
                       <a:avLst/>
@@ -326,18 +326,8 @@
                 <w:sz w:val="24"/>
                 <w:szCs w:val="24"/>
               </w:rPr>
-              <w:t xml:space="preserve">Doan Ho Anh </w:t>
-            </w:r>
-            <w:proofErr w:type="spellStart"/>
-            <w:r>
-              <w:rPr>
-                <w:rFonts w:ascii="Cambria" w:hAnsi="Cambria"/>
-                <w:sz w:val="24"/>
-                <w:szCs w:val="24"/>
-              </w:rPr>
-              <w:t>Triet</w:t>
-            </w:r>
-            <w:proofErr w:type="spellEnd"/>
+              <w:t>Doan Ho Anh Triet</w:t>
+            </w:r>
             <w:r>
               <w:rPr>
                 <w:rFonts w:ascii="Cambria" w:hAnsi="Cambria"/>
@@ -387,25 +377,7 @@
                 <w:sz w:val="24"/>
                 <w:szCs w:val="24"/>
               </w:rPr>
-              <w:t xml:space="preserve">nh </w:t>
-            </w:r>
-            <w:proofErr w:type="spellStart"/>
-            <w:r>
-              <w:rPr>
-                <w:rFonts w:ascii="Cambria" w:hAnsi="Cambria"/>
-                <w:sz w:val="24"/>
-                <w:szCs w:val="24"/>
-              </w:rPr>
-              <w:t>Thanh</w:t>
-            </w:r>
-            <w:proofErr w:type="spellEnd"/>
-            <w:r>
-              <w:rPr>
-                <w:rFonts w:ascii="Cambria" w:hAnsi="Cambria"/>
-                <w:sz w:val="24"/>
-                <w:szCs w:val="24"/>
-              </w:rPr>
-              <w:t xml:space="preserve"> Vi</w:t>
+              <w:t>nh Thanh Vi</w:t>
             </w:r>
             <w:r>
               <w:rPr>
@@ -539,25 +511,7 @@
                 <w:sz w:val="24"/>
                 <w:szCs w:val="24"/>
               </w:rPr>
-              <w:t xml:space="preserve">n </w:t>
-            </w:r>
-            <w:proofErr w:type="spellStart"/>
-            <w:r>
-              <w:rPr>
-                <w:rFonts w:ascii="Cambria" w:hAnsi="Cambria"/>
-                <w:sz w:val="24"/>
-                <w:szCs w:val="24"/>
-              </w:rPr>
-              <w:t>Trung</w:t>
-            </w:r>
-            <w:proofErr w:type="spellEnd"/>
-            <w:r>
-              <w:rPr>
-                <w:rFonts w:ascii="Cambria" w:hAnsi="Cambria"/>
-                <w:sz w:val="24"/>
-                <w:szCs w:val="24"/>
-              </w:rPr>
-              <w:t xml:space="preserve"> D</w:t>
+              <w:t>n Trung D</w:t>
             </w:r>
             <w:r>
               <w:rPr>
@@ -641,43 +595,7 @@
                 <w:sz w:val="24"/>
                 <w:szCs w:val="24"/>
               </w:rPr>
-              <w:t xml:space="preserve">Mr. </w:t>
-            </w:r>
-            <w:proofErr w:type="spellStart"/>
-            <w:r>
-              <w:rPr>
-                <w:rFonts w:ascii="Cambria" w:hAnsi="Cambria"/>
-                <w:sz w:val="24"/>
-                <w:szCs w:val="24"/>
-              </w:rPr>
-              <w:t>Kieu</w:t>
-            </w:r>
-            <w:proofErr w:type="spellEnd"/>
-            <w:r>
-              <w:rPr>
-                <w:rFonts w:ascii="Cambria" w:hAnsi="Cambria"/>
-                <w:sz w:val="24"/>
-                <w:szCs w:val="24"/>
-              </w:rPr>
-              <w:t xml:space="preserve"> </w:t>
-            </w:r>
-            <w:proofErr w:type="spellStart"/>
-            <w:r>
-              <w:rPr>
-                <w:rFonts w:ascii="Cambria" w:hAnsi="Cambria"/>
-                <w:sz w:val="24"/>
-                <w:szCs w:val="24"/>
-              </w:rPr>
-              <w:t>Trong</w:t>
-            </w:r>
-            <w:proofErr w:type="spellEnd"/>
-            <w:r>
-              <w:rPr>
-                <w:rFonts w:ascii="Cambria" w:hAnsi="Cambria"/>
-                <w:sz w:val="24"/>
-                <w:szCs w:val="24"/>
-              </w:rPr>
-              <w:t xml:space="preserve"> Khanh</w:t>
+              <w:t>Mr. Kieu Trong Khanh</w:t>
             </w:r>
           </w:p>
         </w:tc>
@@ -775,7 +693,6 @@
                 <w:szCs w:val="24"/>
               </w:rPr>
             </w:pPr>
-            <w:proofErr w:type="spellStart"/>
             <w:r>
               <w:rPr>
                 <w:rFonts w:ascii="Cambria" w:hAnsi="Cambria"/>
@@ -784,7 +701,6 @@
               </w:rPr>
               <w:t>SmartB</w:t>
             </w:r>
-            <w:proofErr w:type="spellEnd"/>
           </w:p>
         </w:tc>
       </w:tr>
@@ -977,7 +893,6 @@
         </w:rPr>
         <w:t xml:space="preserve"> </w:t>
       </w:r>
-      <w:proofErr w:type="spellStart"/>
       <w:r>
         <w:rPr>
           <w:rFonts w:ascii="Cambria" w:hAnsi="Cambria"/>
@@ -994,34 +909,13 @@
         <w:rPr>
           <w:rFonts w:ascii="Cambria" w:hAnsi="Cambria"/>
         </w:rPr>
-        <w:t>u</w:t>
-      </w:r>
-      <w:proofErr w:type="spellEnd"/>
+        <w:t>u Tr</w:t>
+      </w:r>
       <w:r>
         <w:rPr>
           <w:rFonts w:ascii="Cambria" w:hAnsi="Cambria"/>
         </w:rPr>
-        <w:t xml:space="preserve"> </w:t>
-      </w:r>
-      <w:proofErr w:type="spellStart"/>
-      <w:r>
-        <w:rPr>
-          <w:rFonts w:ascii="Cambria" w:hAnsi="Cambria"/>
-        </w:rPr>
-        <w:t>Tr</w:t>
-      </w:r>
-      <w:r>
-        <w:rPr>
-          <w:rFonts w:ascii="Cambria" w:hAnsi="Cambria"/>
-        </w:rPr>
-        <w:t>ong</w:t>
-      </w:r>
-      <w:proofErr w:type="spellEnd"/>
-      <w:r>
-        <w:rPr>
-          <w:rFonts w:ascii="Cambria" w:hAnsi="Cambria"/>
-        </w:rPr>
-        <w:t xml:space="preserve"> Kha</w:t>
+        <w:t>ong Kha</w:t>
       </w:r>
       <w:r>
         <w:rPr>
@@ -2671,7 +2565,6 @@
         </w:rPr>
         <w:t xml:space="preserve">Project Code: </w:t>
       </w:r>
-      <w:proofErr w:type="spellStart"/>
       <w:r>
         <w:rPr>
           <w:b/>
@@ -2680,7 +2573,6 @@
         </w:rPr>
         <w:t>SmartB</w:t>
       </w:r>
-      <w:proofErr w:type="spellEnd"/>
     </w:p>
     <w:p>
       <w:pPr>
@@ -5007,7 +4899,6 @@
                 <w:szCs w:val="28"/>
               </w:rPr>
             </w:pPr>
-            <w:proofErr w:type="spellStart"/>
             <w:r>
               <w:rPr>
                 <w:szCs w:val="28"/>
@@ -5024,34 +4915,13 @@
               <w:rPr>
                 <w:szCs w:val="28"/>
               </w:rPr>
-              <w:t>u</w:t>
-            </w:r>
-            <w:proofErr w:type="spellEnd"/>
+              <w:t>u Tr</w:t>
+            </w:r>
             <w:r>
               <w:rPr>
                 <w:szCs w:val="28"/>
               </w:rPr>
-              <w:t xml:space="preserve"> </w:t>
-            </w:r>
-            <w:proofErr w:type="spellStart"/>
-            <w:r>
-              <w:rPr>
-                <w:szCs w:val="28"/>
-              </w:rPr>
-              <w:t>Tr</w:t>
-            </w:r>
-            <w:r>
-              <w:rPr>
-                <w:szCs w:val="28"/>
-              </w:rPr>
-              <w:t>ong</w:t>
-            </w:r>
-            <w:proofErr w:type="spellEnd"/>
-            <w:r>
-              <w:rPr>
-                <w:szCs w:val="28"/>
-              </w:rPr>
-              <w:t xml:space="preserve"> Kha</w:t>
+              <w:t>ong Kha</w:t>
             </w:r>
             <w:r>
               <w:rPr>
@@ -5177,28 +5047,20 @@
               <w:rPr>
                 <w:szCs w:val="28"/>
               </w:rPr>
-              <w:t xml:space="preserve"> Anh </w:t>
-            </w:r>
-            <w:proofErr w:type="spellStart"/>
+              <w:t xml:space="preserve"> Anh Tri</w:t>
+            </w:r>
             <w:r>
               <w:rPr>
                 <w:szCs w:val="28"/>
               </w:rPr>
-              <w:t>Tri</w:t>
+              <w:t>e</w:t>
             </w:r>
             <w:r>
               <w:rPr>
                 <w:szCs w:val="28"/>
               </w:rPr>
-              <w:t>e</w:t>
-            </w:r>
-            <w:r>
-              <w:rPr>
-                <w:szCs w:val="28"/>
-              </w:rPr>
               <w:t>t</w:t>
             </w:r>
-            <w:proofErr w:type="spellEnd"/>
           </w:p>
         </w:tc>
         <w:tc>
@@ -5315,21 +5177,7 @@
               <w:rPr>
                 <w:szCs w:val="28"/>
               </w:rPr>
-              <w:t xml:space="preserve">nh </w:t>
-            </w:r>
-            <w:proofErr w:type="spellStart"/>
-            <w:r>
-              <w:rPr>
-                <w:szCs w:val="28"/>
-              </w:rPr>
-              <w:t>Thanh</w:t>
-            </w:r>
-            <w:proofErr w:type="spellEnd"/>
-            <w:r>
-              <w:rPr>
-                <w:szCs w:val="28"/>
-              </w:rPr>
-              <w:t xml:space="preserve"> Vi</w:t>
+              <w:t>nh Thanh Vi</w:t>
             </w:r>
             <w:r>
               <w:rPr>
@@ -5580,19 +5428,11 @@
               </w:rPr>
               <w:t xml:space="preserve">n </w:t>
             </w:r>
-            <w:proofErr w:type="spellStart"/>
             <w:r>
               <w:rPr>
                 <w:szCs w:val="28"/>
               </w:rPr>
-              <w:t>Trung</w:t>
-            </w:r>
-            <w:proofErr w:type="spellEnd"/>
-            <w:r>
-              <w:rPr>
-                <w:szCs w:val="28"/>
-              </w:rPr>
-              <w:t xml:space="preserve"> Du</w:t>
+              <w:t>Trung Du</w:t>
             </w:r>
             <w:r>
               <w:rPr>
@@ -9339,7 +9179,7 @@
 </file>
 
 <file path=customXml/itemProps1.xml><?xml version="1.0" encoding="utf-8"?>
-<ds:datastoreItem xmlns:ds="http://schemas.openxmlformats.org/officeDocument/2006/customXml" ds:itemID="{3DA63EE7-1F77-4C36-B289-10221C6D78AB}">
+<ds:datastoreItem xmlns:ds="http://schemas.openxmlformats.org/officeDocument/2006/customXml" ds:itemID="{F3A4A504-17D9-43F5-8ACA-FE4C72CD1B6B}">
   <ds:schemaRefs>
     <ds:schemaRef ds:uri="http://schemas.openxmlformats.org/officeDocument/2006/bibliography"/>
   </ds:schemaRefs>

</xml_diff>